<commit_message>
Especificación de la línea Base
Se definió la línea base, y se especifico cuando se registrarán los
tags, además se cambió la definición de etiqueta.
</commit_message>
<xml_diff>
--- a/Hoteles.com_Plan de gestión.docx
+++ b/Hoteles.com_Plan de gestión.docx
@@ -1287,6 +1287,147 @@
           </w:p>
         </w:tc>
       </w:tr>
+      <w:tr>
+        <w:trPr>
+          <w:trHeight w:val="435"/>
+          <w:jc w:val="center"/>
+        </w:trPr>
+        <w:tc>
+          <w:tcPr>
+            <w:tcW w:w="657" w:type="pct"/>
+            <w:tcBorders>
+              <w:top w:val="single" w:sz="6" w:space="0" w:color="BBBBBB"/>
+              <w:left w:val="single" w:sz="6" w:space="0" w:color="BBBBBB"/>
+              <w:bottom w:val="single" w:sz="6" w:space="0" w:color="BBBBBB"/>
+              <w:right w:val="single" w:sz="6" w:space="0" w:color="BBBBBB"/>
+            </w:tcBorders>
+            <w:shd w:val="clear" w:color="auto" w:fill="FFFFFF"/>
+            <w:tcMar>
+              <w:left w:w="113" w:type="dxa"/>
+            </w:tcMar>
+            <w:vAlign w:val="center"/>
+          </w:tcPr>
+          <w:p>
+            <w:pPr>
+              <w:spacing w:before="0" w:after="0"/>
+              <w:jc w:val="center"/>
+              <w:rPr>
+                <w:szCs w:val="18"/>
+              </w:rPr>
+            </w:pPr>
+            <w:r>
+              <w:rPr>
+                <w:szCs w:val="18"/>
+              </w:rPr>
+              <w:t>22/06/2015</w:t>
+            </w:r>
+          </w:p>
+        </w:tc>
+        <w:tc>
+          <w:tcPr>
+            <w:tcW w:w="523" w:type="pct"/>
+            <w:tcBorders>
+              <w:top w:val="single" w:sz="6" w:space="0" w:color="BBBBBB"/>
+              <w:left w:val="single" w:sz="6" w:space="0" w:color="BBBBBB"/>
+              <w:bottom w:val="single" w:sz="6" w:space="0" w:color="BBBBBB"/>
+              <w:right w:val="single" w:sz="6" w:space="0" w:color="BBBBBB"/>
+            </w:tcBorders>
+            <w:shd w:val="clear" w:color="auto" w:fill="FFFFFF"/>
+            <w:tcMar>
+              <w:left w:w="113" w:type="dxa"/>
+            </w:tcMar>
+            <w:vAlign w:val="center"/>
+          </w:tcPr>
+          <w:p>
+            <w:pPr>
+              <w:spacing w:before="0" w:after="0"/>
+              <w:jc w:val="center"/>
+              <w:rPr>
+                <w:szCs w:val="18"/>
+              </w:rPr>
+            </w:pPr>
+            <w:r>
+              <w:rPr>
+                <w:szCs w:val="18"/>
+              </w:rPr>
+              <w:t>1.3</w:t>
+            </w:r>
+          </w:p>
+        </w:tc>
+        <w:tc>
+          <w:tcPr>
+            <w:tcW w:w="2465" w:type="pct"/>
+            <w:tcBorders>
+              <w:top w:val="single" w:sz="6" w:space="0" w:color="BBBBBB"/>
+              <w:left w:val="single" w:sz="6" w:space="0" w:color="BBBBBB"/>
+              <w:bottom w:val="single" w:sz="6" w:space="0" w:color="BBBBBB"/>
+              <w:right w:val="single" w:sz="6" w:space="0" w:color="BBBBBB"/>
+            </w:tcBorders>
+            <w:shd w:val="clear" w:color="auto" w:fill="FFFFFF"/>
+            <w:tcMar>
+              <w:top w:w="113" w:type="dxa"/>
+              <w:left w:w="113" w:type="dxa"/>
+              <w:bottom w:w="113" w:type="dxa"/>
+              <w:right w:w="113" w:type="dxa"/>
+            </w:tcMar>
+            <w:vAlign w:val="center"/>
+          </w:tcPr>
+          <w:p>
+            <w:pPr>
+              <w:spacing w:before="0" w:after="0"/>
+              <w:jc w:val="center"/>
+              <w:rPr>
+                <w:szCs w:val="18"/>
+              </w:rPr>
+            </w:pPr>
+            <w:r>
+              <w:rPr>
+                <w:szCs w:val="18"/>
+              </w:rPr>
+              <w:t>Especificación de la línea Base</w:t>
+            </w:r>
+          </w:p>
+        </w:tc>
+        <w:tc>
+          <w:tcPr>
+            <w:tcW w:w="1355" w:type="pct"/>
+            <w:tcBorders>
+              <w:top w:val="single" w:sz="6" w:space="0" w:color="BBBBBB"/>
+              <w:left w:val="single" w:sz="6" w:space="0" w:color="BBBBBB"/>
+              <w:bottom w:val="single" w:sz="6" w:space="0" w:color="BBBBBB"/>
+              <w:right w:val="single" w:sz="6" w:space="0" w:color="BBBBBB"/>
+            </w:tcBorders>
+            <w:shd w:val="clear" w:color="auto" w:fill="FFFFFF"/>
+            <w:tcMar>
+              <w:left w:w="113" w:type="dxa"/>
+            </w:tcMar>
+            <w:vAlign w:val="center"/>
+          </w:tcPr>
+          <w:p>
+            <w:pPr>
+              <w:spacing w:before="0" w:after="0"/>
+              <w:jc w:val="center"/>
+              <w:rPr>
+                <w:szCs w:val="18"/>
+              </w:rPr>
+            </w:pPr>
+            <w:r>
+              <w:rPr>
+                <w:szCs w:val="18"/>
+              </w:rPr>
+              <w:t xml:space="preserve">José </w:t>
+            </w:r>
+            <w:proofErr w:type="spellStart"/>
+            <w:r>
+              <w:rPr>
+                <w:szCs w:val="18"/>
+              </w:rPr>
+              <w:t>Lachira</w:t>
+            </w:r>
+            <w:proofErr w:type="spellEnd"/>
+          </w:p>
+        </w:tc>
+      </w:tr>
     </w:tbl>
     <w:p>
       <w:pPr>
@@ -1778,6 +1919,152 @@
               </w:rPr>
               <w:t>.</w:t>
             </w:r>
+          </w:p>
+        </w:tc>
+      </w:tr>
+      <w:tr>
+        <w:trPr>
+          <w:jc w:val="center"/>
+        </w:trPr>
+        <w:tc>
+          <w:tcPr>
+            <w:tcW w:w="657" w:type="pct"/>
+            <w:tcBorders>
+              <w:top w:val="single" w:sz="6" w:space="0" w:color="BBBBBB"/>
+              <w:left w:val="single" w:sz="6" w:space="0" w:color="BBBBBB"/>
+              <w:bottom w:val="single" w:sz="6" w:space="0" w:color="BBBBBB"/>
+              <w:right w:val="single" w:sz="6" w:space="0" w:color="BBBBBB"/>
+            </w:tcBorders>
+            <w:shd w:val="clear" w:color="auto" w:fill="FFFFFF"/>
+            <w:tcMar>
+              <w:left w:w="113" w:type="dxa"/>
+            </w:tcMar>
+            <w:vAlign w:val="center"/>
+          </w:tcPr>
+          <w:p>
+            <w:pPr>
+              <w:spacing w:before="0" w:after="0"/>
+              <w:jc w:val="center"/>
+              <w:rPr>
+                <w:szCs w:val="18"/>
+              </w:rPr>
+            </w:pPr>
+            <w:r>
+              <w:rPr>
+                <w:szCs w:val="18"/>
+              </w:rPr>
+              <w:t>22/06/2015</w:t>
+            </w:r>
+          </w:p>
+        </w:tc>
+        <w:tc>
+          <w:tcPr>
+            <w:tcW w:w="523" w:type="pct"/>
+            <w:tcBorders>
+              <w:top w:val="single" w:sz="6" w:space="0" w:color="BBBBBB"/>
+              <w:left w:val="single" w:sz="6" w:space="0" w:color="BBBBBB"/>
+              <w:bottom w:val="single" w:sz="6" w:space="0" w:color="BBBBBB"/>
+              <w:right w:val="single" w:sz="6" w:space="0" w:color="BBBBBB"/>
+            </w:tcBorders>
+            <w:shd w:val="clear" w:color="auto" w:fill="FFFFFF"/>
+            <w:tcMar>
+              <w:left w:w="113" w:type="dxa"/>
+            </w:tcMar>
+            <w:vAlign w:val="center"/>
+          </w:tcPr>
+          <w:p>
+            <w:pPr>
+              <w:spacing w:before="0" w:after="0"/>
+              <w:jc w:val="center"/>
+              <w:rPr>
+                <w:szCs w:val="18"/>
+              </w:rPr>
+            </w:pPr>
+            <w:r>
+              <w:rPr>
+                <w:szCs w:val="18"/>
+              </w:rPr>
+              <w:t>1.3</w:t>
+            </w:r>
+          </w:p>
+        </w:tc>
+        <w:tc>
+          <w:tcPr>
+            <w:tcW w:w="2465" w:type="pct"/>
+            <w:tcBorders>
+              <w:top w:val="single" w:sz="6" w:space="0" w:color="BBBBBB"/>
+              <w:left w:val="single" w:sz="6" w:space="0" w:color="BBBBBB"/>
+              <w:bottom w:val="single" w:sz="6" w:space="0" w:color="BBBBBB"/>
+              <w:right w:val="single" w:sz="6" w:space="0" w:color="BBBBBB"/>
+            </w:tcBorders>
+            <w:shd w:val="clear" w:color="auto" w:fill="FFFFFF"/>
+            <w:tcMar>
+              <w:top w:w="113" w:type="dxa"/>
+              <w:left w:w="113" w:type="dxa"/>
+              <w:bottom w:w="113" w:type="dxa"/>
+              <w:right w:w="113" w:type="dxa"/>
+            </w:tcMar>
+            <w:vAlign w:val="center"/>
+          </w:tcPr>
+          <w:p>
+            <w:pPr>
+              <w:spacing w:before="0" w:after="0"/>
+              <w:jc w:val="center"/>
+              <w:rPr>
+                <w:szCs w:val="18"/>
+              </w:rPr>
+            </w:pPr>
+            <w:r>
+              <w:rPr>
+                <w:szCs w:val="18"/>
+              </w:rPr>
+              <w:t>Correcci</w:t>
+            </w:r>
+            <w:r>
+              <w:rPr>
+                <w:szCs w:val="18"/>
+              </w:rPr>
+              <w:t>ón del Etiquetado (La versión no irá en la etiqueta, solo se manejará internamente en el documento)</w:t>
+            </w:r>
+          </w:p>
+        </w:tc>
+        <w:tc>
+          <w:tcPr>
+            <w:tcW w:w="1355" w:type="pct"/>
+            <w:tcBorders>
+              <w:top w:val="single" w:sz="6" w:space="0" w:color="BBBBBB"/>
+              <w:left w:val="single" w:sz="6" w:space="0" w:color="BBBBBB"/>
+              <w:bottom w:val="single" w:sz="6" w:space="0" w:color="BBBBBB"/>
+              <w:right w:val="single" w:sz="6" w:space="0" w:color="BBBBBB"/>
+            </w:tcBorders>
+            <w:shd w:val="clear" w:color="auto" w:fill="FFFFFF"/>
+            <w:tcMar>
+              <w:left w:w="113" w:type="dxa"/>
+            </w:tcMar>
+            <w:vAlign w:val="center"/>
+          </w:tcPr>
+          <w:p>
+            <w:pPr>
+              <w:spacing w:before="0" w:after="0"/>
+              <w:jc w:val="center"/>
+              <w:rPr>
+                <w:szCs w:val="18"/>
+              </w:rPr>
+            </w:pPr>
+            <w:r>
+              <w:rPr>
+                <w:szCs w:val="18"/>
+              </w:rPr>
+              <w:t xml:space="preserve">José </w:t>
+            </w:r>
+            <w:proofErr w:type="spellStart"/>
+            <w:r>
+              <w:rPr>
+                <w:szCs w:val="18"/>
+              </w:rPr>
+              <w:t>Lachira</w:t>
+            </w:r>
+            <w:proofErr w:type="spellEnd"/>
           </w:p>
         </w:tc>
       </w:tr>
@@ -4667,16 +4954,7 @@
         <w:t>[SPRINT]_</w:t>
       </w:r>
       <w:r>
-        <w:t>[A1]_</w:t>
-      </w:r>
-      <w:r>
-        <w:t xml:space="preserve"> </w:t>
-      </w:r>
-      <w:r>
-        <w:t>[</w:t>
-      </w:r>
-      <w:r>
-        <w:t>X].[Y]</w:t>
+        <w:t>[A1]</w:t>
       </w:r>
     </w:p>
     <w:p>
@@ -5005,69 +5283,6 @@
     </w:p>
     <w:p>
       <w:pPr>
-        <w:spacing w:line="360" w:lineRule="auto"/>
-        <w:rPr>
-          <w:sz w:val="20"/>
-        </w:rPr>
-      </w:pPr>
-      <w:r>
-        <w:rPr>
-          <w:rFonts w:eastAsia="Calibri"/>
-          <w:bCs/>
-          <w:sz w:val="20"/>
-        </w:rPr>
-        <w:t>[X]</w:t>
-      </w:r>
-      <w:r>
-        <w:rPr>
-          <w:rFonts w:eastAsia="Calibri"/>
-          <w:sz w:val="20"/>
-        </w:rPr>
-        <w:t xml:space="preserve"> Significa: El código numérico cambios mayores del lanzamiento.</w:t>
-      </w:r>
-    </w:p>
-    <w:p>
-      <w:pPr>
-        <w:spacing w:line="360" w:lineRule="auto"/>
-        <w:rPr>
-          <w:rFonts w:eastAsia="Calibri"/>
-          <w:sz w:val="20"/>
-        </w:rPr>
-      </w:pPr>
-      <w:r>
-        <w:rPr>
-          <w:rFonts w:eastAsia="Calibri"/>
-          <w:bCs/>
-          <w:sz w:val="20"/>
-        </w:rPr>
-        <w:t>[</w:t>
-      </w:r>
-      <w:r>
-        <w:rPr>
-          <w:rFonts w:eastAsia="Calibri"/>
-          <w:bCs/>
-          <w:sz w:val="20"/>
-        </w:rPr>
-        <w:t>Y</w:t>
-      </w:r>
-      <w:r>
-        <w:rPr>
-          <w:rFonts w:eastAsia="Calibri"/>
-          <w:bCs/>
-          <w:sz w:val="20"/>
-        </w:rPr>
-        <w:t>]</w:t>
-      </w:r>
-      <w:r>
-        <w:rPr>
-          <w:rFonts w:eastAsia="Calibri"/>
-          <w:sz w:val="20"/>
-        </w:rPr>
-        <w:t xml:space="preserve"> Significa: El código número de cambios menores del lanzamiento.</w:t>
-      </w:r>
-    </w:p>
-    <w:p>
-      <w:pPr>
         <w:rPr>
           <w:rFonts w:eastAsia="Calibri"/>
           <w:sz w:val="20"/>
@@ -5095,8 +5310,6 @@
         </w:rPr>
         <w:t>SRHH</w:t>
       </w:r>
-      <w:bookmarkStart w:id="19" w:name="_GoBack"/>
-      <w:bookmarkEnd w:id="19"/>
       <w:r>
         <w:rPr>
           <w:rFonts w:eastAsia="Calibri"/>
@@ -5123,7 +5336,7 @@
           <w:rFonts w:eastAsia="Calibri"/>
           <w:sz w:val="20"/>
         </w:rPr>
-        <w:t>Usuario_1_PBL_1.0</w:t>
+        <w:t>Usuario_1_PBL</w:t>
       </w:r>
     </w:p>
     <w:p>
@@ -5193,19 +5406,7 @@
         <w:rPr>
           <w:sz w:val="20"/>
         </w:rPr>
-        <w:t>[SUBMODULO]_[X</w:t>
-      </w:r>
-      <w:r>
-        <w:rPr>
-          <w:sz w:val="20"/>
-        </w:rPr>
-        <w:t>]</w:t>
-      </w:r>
-      <w:r>
-        <w:rPr>
-          <w:sz w:val="20"/>
-        </w:rPr>
-        <w:t>.[Y]</w:t>
+        <w:t>[SUBMODULO]</w:t>
       </w:r>
     </w:p>
     <w:p>
@@ -5242,63 +5443,28 @@
       <w:pPr>
         <w:pStyle w:val="Textoindependiente"/>
         <w:ind w:left="0"/>
-        <w:rPr>
-          <w:sz w:val="20"/>
-        </w:rPr>
-      </w:pPr>
-      <w:r>
-        <w:rPr>
-          <w:sz w:val="20"/>
-        </w:rPr>
-        <w:t>[SUB-MODULO] será el sub-módulo en que se está desarrollando según el WBS del Producto.</w:t>
-      </w:r>
-    </w:p>
-    <w:p>
-      <w:pPr>
-        <w:spacing w:line="360" w:lineRule="auto"/>
-        <w:rPr>
-          <w:sz w:val="20"/>
-        </w:rPr>
-      </w:pPr>
-      <w:r>
         <w:rPr>
           <w:rFonts w:eastAsia="Calibri"/>
           <w:bCs/>
           <w:sz w:val="20"/>
         </w:rPr>
-        <w:t>[X]</w:t>
-      </w:r>
-      <w:r>
+      </w:pPr>
+      <w:r>
+        <w:rPr>
+          <w:sz w:val="20"/>
+        </w:rPr>
+        <w:t>[SUB-MODULO] será el sub-módulo en que se está desarrollando según el WBS del Producto.</w:t>
+      </w:r>
+    </w:p>
+    <w:p>
+      <w:pPr>
+        <w:pStyle w:val="Textoindependiente"/>
+        <w:ind w:left="0"/>
         <w:rPr>
           <w:rFonts w:eastAsia="Calibri"/>
           <w:sz w:val="20"/>
         </w:rPr>
-        <w:t xml:space="preserve"> Significa: El código numérico cambios mayores del lanzamiento.</w:t>
-      </w:r>
-    </w:p>
-    <w:p>
-      <w:pPr>
-        <w:spacing w:line="360" w:lineRule="auto"/>
-        <w:rPr>
-          <w:rFonts w:eastAsia="Calibri"/>
-          <w:sz w:val="20"/>
-        </w:rPr>
-      </w:pPr>
-      <w:r>
-        <w:rPr>
-          <w:rFonts w:eastAsia="Calibri"/>
-          <w:bCs/>
-          <w:sz w:val="20"/>
-        </w:rPr>
-        <w:t>[Y]</w:t>
-      </w:r>
-      <w:r>
-        <w:rPr>
-          <w:rFonts w:eastAsia="Calibri"/>
-          <w:sz w:val="20"/>
-        </w:rPr>
-        <w:t xml:space="preserve"> Significa: El código número de cambios menores del lanzamiento.</w:t>
-      </w:r>
+      </w:pPr>
     </w:p>
     <w:p>
       <w:pPr>
@@ -5321,8 +5487,17 @@
           <w:rFonts w:eastAsia="Calibri"/>
           <w:sz w:val="20"/>
         </w:rPr>
-        <w:t xml:space="preserve"> SRHH_Mantenimiento_Usuario_1.0</w:t>
-      </w:r>
+        <w:t xml:space="preserve"> </w:t>
+      </w:r>
+      <w:proofErr w:type="spellStart"/>
+      <w:r>
+        <w:rPr>
+          <w:rFonts w:eastAsia="Calibri"/>
+          <w:sz w:val="20"/>
+        </w:rPr>
+        <w:t>SRHH_Mantenimiento_Usuario</w:t>
+      </w:r>
+      <w:proofErr w:type="spellEnd"/>
     </w:p>
     <w:p>
       <w:pPr>
@@ -5344,12 +5519,12 @@
       <w:pPr>
         <w:pStyle w:val="Ttulo2"/>
       </w:pPr>
-      <w:bookmarkStart w:id="20" w:name="_Toc420160401"/>
+      <w:bookmarkStart w:id="19" w:name="_Toc420160401"/>
       <w:r>
         <w:lastRenderedPageBreak/>
         <w:t>Elementos de la configuración del Software (ECS)</w:t>
       </w:r>
-      <w:bookmarkEnd w:id="20"/>
+      <w:bookmarkEnd w:id="19"/>
     </w:p>
     <w:p>
       <w:pPr>
@@ -5567,6 +5742,76 @@
         </w:rPr>
         <w:t>.</w:t>
       </w:r>
+    </w:p>
+    <w:p>
+      <w:pPr>
+        <w:pStyle w:val="Prrafodelista"/>
+        <w:rPr>
+          <w:lang w:val="es-PE"/>
+        </w:rPr>
+      </w:pPr>
+    </w:p>
+    <w:p>
+      <w:pPr>
+        <w:pStyle w:val="Ttulo2"/>
+      </w:pPr>
+      <w:r>
+        <w:t>Especificación de la Línea Base</w:t>
+      </w:r>
+    </w:p>
+    <w:p>
+      <w:pPr>
+        <w:spacing w:line="360" w:lineRule="auto"/>
+      </w:pPr>
+      <w:r>
+        <w:t>Se procederá a usar la siguiente forma de organización para la especificación de la línea base.</w:t>
+      </w:r>
+    </w:p>
+    <w:p>
+      <w:pPr>
+        <w:spacing w:line="360" w:lineRule="auto"/>
+      </w:pPr>
+      <w:r>
+        <w:t>En primer lugar, cada sprint albergará a un m</w:t>
+      </w:r>
+      <w:r>
+        <w:t>ódulo</w:t>
+      </w:r>
+      <w:r>
+        <w:t xml:space="preserve"> en el proyecto</w:t>
+      </w:r>
+      <w:r>
+        <w:t xml:space="preserve"> (Mantenimiento Usuario,  Mantenimiento Hoteles, Reserva de Habitación). Al finalizar cada módulo, se ejecutará la creaci</w:t>
+      </w:r>
+      <w:r>
+        <w:t xml:space="preserve">ón del </w:t>
+      </w:r>
+      <w:proofErr w:type="spellStart"/>
+      <w:r>
+        <w:t>tag</w:t>
+      </w:r>
+      <w:proofErr w:type="spellEnd"/>
+      <w:r>
+        <w:t xml:space="preserve"> respectivo el cual contendrá la documentación y código. En segundo lugar, la creación del primer </w:t>
+      </w:r>
+      <w:proofErr w:type="spellStart"/>
+      <w:r>
+        <w:t>tag</w:t>
+      </w:r>
+      <w:proofErr w:type="spellEnd"/>
+      <w:r>
+        <w:t xml:space="preserve"> se ejecutará luego de la revisión de la clase de </w:t>
+      </w:r>
+      <w:proofErr w:type="spellStart"/>
+      <w:r>
+        <w:t>branch</w:t>
+      </w:r>
+      <w:proofErr w:type="spellEnd"/>
+      <w:r>
+        <w:t>, éste contendrá toda la información general y parte de la referente al primer sprint.</w:t>
+      </w:r>
+      <w:bookmarkStart w:id="20" w:name="_GoBack"/>
+      <w:bookmarkEnd w:id="20"/>
     </w:p>
     <w:p>
       <w:pPr>
@@ -5795,6 +6040,7 @@
           <w:color w:val="auto"/>
           <w:lang w:val="es-PE"/>
         </w:rPr>
+        <w:lastRenderedPageBreak/>
         <w:t>CI: Configuration Item.</w:t>
       </w:r>
     </w:p>
@@ -6327,7 +6573,7 @@
               <w:szCs w:val="18"/>
               <w:lang w:eastAsia="es-PE"/>
             </w:rPr>
-            <w:t>8</w:t>
+            <w:t>9</w:t>
           </w:r>
           <w:r>
             <w:rPr>
@@ -6697,7 +6943,7 @@
               <w:szCs w:val="18"/>
               <w:lang w:eastAsia="es-PE"/>
             </w:rPr>
-            <w:t>26/05/15</w:t>
+            <w:t>22/06/15</w:t>
           </w:r>
           <w:r>
             <w:rPr>
@@ -19620,17 +19866,12 @@
 </file>
 
 <file path=customXml/item1.xml><?xml version="1.0" encoding="utf-8"?>
-<p:properties xmlns:p="http://schemas.microsoft.com/office/2006/metadata/properties" xmlns:xsi="http://www.w3.org/2001/XMLSchema-instance" xmlns:pc="http://schemas.microsoft.com/office/infopath/2007/PartnerControls">
-  <documentManagement>
-    <SharedWithUsers xmlns="469596dc-fb40-4f0e-adf7-fe09736acff0">
-      <UserInfo>
-        <DisplayName/>
-        <AccountId xsi:nil="true"/>
-        <AccountType/>
-      </UserInfo>
-    </SharedWithUsers>
-  </documentManagement>
-</p:properties>
+<?mso-contentType ?>
+<FormTemplates xmlns="http://schemas.microsoft.com/sharepoint/v3/contenttype/forms">
+  <Display>DocumentLibraryForm</Display>
+  <Edit>DocumentLibraryForm</Edit>
+  <New>DocumentLibraryForm</New>
+</FormTemplates>
 </file>
 
 <file path=customXml/item2.xml><?xml version="1.0" encoding="utf-8"?>
@@ -19793,12 +20034,17 @@
 </file>
 
 <file path=customXml/item3.xml><?xml version="1.0" encoding="utf-8"?>
-<?mso-contentType ?>
-<FormTemplates xmlns="http://schemas.microsoft.com/sharepoint/v3/contenttype/forms">
-  <Display>DocumentLibraryForm</Display>
-  <Edit>DocumentLibraryForm</Edit>
-  <New>DocumentLibraryForm</New>
-</FormTemplates>
+<p:properties xmlns:p="http://schemas.microsoft.com/office/2006/metadata/properties" xmlns:xsi="http://www.w3.org/2001/XMLSchema-instance" xmlns:pc="http://schemas.microsoft.com/office/infopath/2007/PartnerControls">
+  <documentManagement>
+    <SharedWithUsers xmlns="469596dc-fb40-4f0e-adf7-fe09736acff0">
+      <UserInfo>
+        <DisplayName/>
+        <AccountId xsi:nil="true"/>
+        <AccountType/>
+      </UserInfo>
+    </SharedWithUsers>
+  </documentManagement>
+</p:properties>
 </file>
 
 <file path=customXml/item4.xml><?xml version="1.0" encoding="utf-8"?>
@@ -19806,11 +20052,9 @@
 </file>
 
 <file path=customXml/itemProps1.xml><?xml version="1.0" encoding="utf-8"?>
-<ds:datastoreItem xmlns:ds="http://schemas.openxmlformats.org/officeDocument/2006/customXml" ds:itemID="{4B3F2506-F8F0-44DD-A1A1-C3D0E2C6277D}">
+<ds:datastoreItem xmlns:ds="http://schemas.openxmlformats.org/officeDocument/2006/customXml" ds:itemID="{FB903E96-7289-4EE1-81DC-C8AE59977A5B}">
   <ds:schemaRefs>
-    <ds:schemaRef ds:uri="http://schemas.microsoft.com/office/2006/metadata/properties"/>
-    <ds:schemaRef ds:uri="http://schemas.microsoft.com/office/infopath/2007/PartnerControls"/>
-    <ds:schemaRef ds:uri="469596dc-fb40-4f0e-adf7-fe09736acff0"/>
+    <ds:schemaRef ds:uri="http://schemas.microsoft.com/sharepoint/v3/contenttype/forms"/>
   </ds:schemaRefs>
 </ds:datastoreItem>
 </file>
@@ -19835,15 +20079,17 @@
 </file>
 
 <file path=customXml/itemProps3.xml><?xml version="1.0" encoding="utf-8"?>
-<ds:datastoreItem xmlns:ds="http://schemas.openxmlformats.org/officeDocument/2006/customXml" ds:itemID="{FB903E96-7289-4EE1-81DC-C8AE59977A5B}">
+<ds:datastoreItem xmlns:ds="http://schemas.openxmlformats.org/officeDocument/2006/customXml" ds:itemID="{4B3F2506-F8F0-44DD-A1A1-C3D0E2C6277D}">
   <ds:schemaRefs>
-    <ds:schemaRef ds:uri="http://schemas.microsoft.com/sharepoint/v3/contenttype/forms"/>
+    <ds:schemaRef ds:uri="http://schemas.microsoft.com/office/2006/metadata/properties"/>
+    <ds:schemaRef ds:uri="http://schemas.microsoft.com/office/infopath/2007/PartnerControls"/>
+    <ds:schemaRef ds:uri="469596dc-fb40-4f0e-adf7-fe09736acff0"/>
   </ds:schemaRefs>
 </ds:datastoreItem>
 </file>
 
 <file path=customXml/itemProps4.xml><?xml version="1.0" encoding="utf-8"?>
-<ds:datastoreItem xmlns:ds="http://schemas.openxmlformats.org/officeDocument/2006/customXml" ds:itemID="{0B6A135E-20FF-41E7-8247-B7FF8C2EAD59}">
+<ds:datastoreItem xmlns:ds="http://schemas.openxmlformats.org/officeDocument/2006/customXml" ds:itemID="{3B4E6C3F-E993-4BA7-8831-C99B3AD0AC28}">
   <ds:schemaRefs>
     <ds:schemaRef ds:uri="http://schemas.openxmlformats.org/officeDocument/2006/bibliography"/>
   </ds:schemaRefs>

</xml_diff>

<commit_message>
Definición del control de cambios
Se agrego un flujo que explica el proceso para realizar cambios en el
desarrollo del proyecto. Además, se corrigió parte de la especificación
de la línea base.
</commit_message>
<xml_diff>
--- a/Hoteles.com_Plan de gestión.docx
+++ b/Hoteles.com_Plan de gestión.docx
@@ -100,7 +100,16 @@
           <w:sz w:val="20"/>
           <w:lang w:val="es-ES"/>
         </w:rPr>
-        <w:t>1.2</w:t>
+        <w:t>1.</w:t>
+      </w:r>
+      <w:r>
+        <w:rPr>
+          <w:rFonts w:cs="Calibri"/>
+          <w:b/>
+          <w:sz w:val="20"/>
+          <w:lang w:val="es-ES"/>
+        </w:rPr>
+        <w:t>4</w:t>
       </w:r>
     </w:p>
     <w:p>
@@ -385,7 +394,7 @@
       <w:r>
         <w:rPr>
           <w:noProof/>
-          <w:lang w:val="es-PE" w:eastAsia="es-PE"/>
+          <w:lang w:eastAsia="es-ES"/>
         </w:rPr>
         <mc:AlternateContent>
           <mc:Choice Requires="wps">
@@ -1428,6 +1437,147 @@
           </w:p>
         </w:tc>
       </w:tr>
+      <w:tr>
+        <w:trPr>
+          <w:trHeight w:val="435"/>
+          <w:jc w:val="center"/>
+        </w:trPr>
+        <w:tc>
+          <w:tcPr>
+            <w:tcW w:w="657" w:type="pct"/>
+            <w:tcBorders>
+              <w:top w:val="single" w:sz="6" w:space="0" w:color="BBBBBB"/>
+              <w:left w:val="single" w:sz="6" w:space="0" w:color="BBBBBB"/>
+              <w:bottom w:val="single" w:sz="6" w:space="0" w:color="BBBBBB"/>
+              <w:right w:val="single" w:sz="6" w:space="0" w:color="BBBBBB"/>
+            </w:tcBorders>
+            <w:shd w:val="clear" w:color="auto" w:fill="FFFFFF"/>
+            <w:tcMar>
+              <w:left w:w="113" w:type="dxa"/>
+            </w:tcMar>
+            <w:vAlign w:val="center"/>
+          </w:tcPr>
+          <w:p>
+            <w:pPr>
+              <w:spacing w:before="0" w:after="0"/>
+              <w:jc w:val="center"/>
+              <w:rPr>
+                <w:szCs w:val="18"/>
+              </w:rPr>
+            </w:pPr>
+            <w:r>
+              <w:rPr>
+                <w:szCs w:val="18"/>
+              </w:rPr>
+              <w:t>08/07/2015</w:t>
+            </w:r>
+          </w:p>
+        </w:tc>
+        <w:tc>
+          <w:tcPr>
+            <w:tcW w:w="523" w:type="pct"/>
+            <w:tcBorders>
+              <w:top w:val="single" w:sz="6" w:space="0" w:color="BBBBBB"/>
+              <w:left w:val="single" w:sz="6" w:space="0" w:color="BBBBBB"/>
+              <w:bottom w:val="single" w:sz="6" w:space="0" w:color="BBBBBB"/>
+              <w:right w:val="single" w:sz="6" w:space="0" w:color="BBBBBB"/>
+            </w:tcBorders>
+            <w:shd w:val="clear" w:color="auto" w:fill="FFFFFF"/>
+            <w:tcMar>
+              <w:left w:w="113" w:type="dxa"/>
+            </w:tcMar>
+            <w:vAlign w:val="center"/>
+          </w:tcPr>
+          <w:p>
+            <w:pPr>
+              <w:spacing w:before="0" w:after="0"/>
+              <w:jc w:val="center"/>
+              <w:rPr>
+                <w:szCs w:val="18"/>
+              </w:rPr>
+            </w:pPr>
+            <w:r>
+              <w:rPr>
+                <w:szCs w:val="18"/>
+              </w:rPr>
+              <w:t>1.4</w:t>
+            </w:r>
+          </w:p>
+        </w:tc>
+        <w:tc>
+          <w:tcPr>
+            <w:tcW w:w="2465" w:type="pct"/>
+            <w:tcBorders>
+              <w:top w:val="single" w:sz="6" w:space="0" w:color="BBBBBB"/>
+              <w:left w:val="single" w:sz="6" w:space="0" w:color="BBBBBB"/>
+              <w:bottom w:val="single" w:sz="6" w:space="0" w:color="BBBBBB"/>
+              <w:right w:val="single" w:sz="6" w:space="0" w:color="BBBBBB"/>
+            </w:tcBorders>
+            <w:shd w:val="clear" w:color="auto" w:fill="FFFFFF"/>
+            <w:tcMar>
+              <w:top w:w="113" w:type="dxa"/>
+              <w:left w:w="113" w:type="dxa"/>
+              <w:bottom w:w="113" w:type="dxa"/>
+              <w:right w:w="113" w:type="dxa"/>
+            </w:tcMar>
+            <w:vAlign w:val="center"/>
+          </w:tcPr>
+          <w:p>
+            <w:pPr>
+              <w:spacing w:before="0" w:after="0"/>
+              <w:jc w:val="center"/>
+              <w:rPr>
+                <w:szCs w:val="18"/>
+              </w:rPr>
+            </w:pPr>
+            <w:r>
+              <w:rPr>
+                <w:szCs w:val="18"/>
+              </w:rPr>
+              <w:t>Especificación del Control de Cambios</w:t>
+            </w:r>
+          </w:p>
+        </w:tc>
+        <w:tc>
+          <w:tcPr>
+            <w:tcW w:w="1355" w:type="pct"/>
+            <w:tcBorders>
+              <w:top w:val="single" w:sz="6" w:space="0" w:color="BBBBBB"/>
+              <w:left w:val="single" w:sz="6" w:space="0" w:color="BBBBBB"/>
+              <w:bottom w:val="single" w:sz="6" w:space="0" w:color="BBBBBB"/>
+              <w:right w:val="single" w:sz="6" w:space="0" w:color="BBBBBB"/>
+            </w:tcBorders>
+            <w:shd w:val="clear" w:color="auto" w:fill="FFFFFF"/>
+            <w:tcMar>
+              <w:left w:w="113" w:type="dxa"/>
+            </w:tcMar>
+            <w:vAlign w:val="center"/>
+          </w:tcPr>
+          <w:p>
+            <w:pPr>
+              <w:spacing w:before="0" w:after="0"/>
+              <w:jc w:val="center"/>
+              <w:rPr>
+                <w:szCs w:val="18"/>
+              </w:rPr>
+            </w:pPr>
+            <w:r>
+              <w:rPr>
+                <w:szCs w:val="18"/>
+              </w:rPr>
+              <w:t xml:space="preserve">José </w:t>
+            </w:r>
+            <w:proofErr w:type="spellStart"/>
+            <w:r>
+              <w:rPr>
+                <w:szCs w:val="18"/>
+              </w:rPr>
+              <w:t>Lachira</w:t>
+            </w:r>
+            <w:proofErr w:type="spellEnd"/>
+          </w:p>
+        </w:tc>
+      </w:tr>
     </w:tbl>
     <w:p>
       <w:pPr>
@@ -2322,7 +2472,7 @@
           <w:r>
             <w:fldChar w:fldCharType="separate"/>
           </w:r>
-          <w:hyperlink w:anchor="_Toc420160393" w:history="1">
+          <w:hyperlink w:anchor="_Toc424090225" w:history="1">
             <w:r>
               <w:rPr>
                 <w:rStyle w:val="Hipervnculo"/>
@@ -2370,7 +2520,7 @@
                 <w:noProof/>
                 <w:webHidden/>
               </w:rPr>
-              <w:instrText xml:space="preserve"> PAGEREF _Toc420160393 \h </w:instrText>
+              <w:instrText xml:space="preserve"> PAGEREF _Toc424090225 \h </w:instrText>
             </w:r>
             <w:r>
               <w:rPr>
@@ -2416,7 +2566,7 @@
               <w:lang w:eastAsia="es-ES"/>
             </w:rPr>
           </w:pPr>
-          <w:hyperlink w:anchor="_Toc420160394" w:history="1">
+          <w:hyperlink w:anchor="_Toc424090226" w:history="1">
             <w:r>
               <w:rPr>
                 <w:rStyle w:val="Hipervnculo"/>
@@ -2460,7 +2610,7 @@
                 <w:noProof/>
                 <w:webHidden/>
               </w:rPr>
-              <w:instrText xml:space="preserve"> PAGEREF _Toc420160394 \h </w:instrText>
+              <w:instrText xml:space="preserve"> PAGEREF _Toc424090226 \h </w:instrText>
             </w:r>
             <w:r>
               <w:rPr>
@@ -2506,7 +2656,7 @@
               <w:lang w:eastAsia="es-ES"/>
             </w:rPr>
           </w:pPr>
-          <w:hyperlink w:anchor="_Toc420160395" w:history="1">
+          <w:hyperlink w:anchor="_Toc424090227" w:history="1">
             <w:r>
               <w:rPr>
                 <w:rStyle w:val="Hipervnculo"/>
@@ -2550,7 +2700,7 @@
                 <w:noProof/>
                 <w:webHidden/>
               </w:rPr>
-              <w:instrText xml:space="preserve"> PAGEREF _Toc420160395 \h </w:instrText>
+              <w:instrText xml:space="preserve"> PAGEREF _Toc424090227 \h </w:instrText>
             </w:r>
             <w:r>
               <w:rPr>
@@ -2600,7 +2750,7 @@
               <w:lang w:eastAsia="es-ES"/>
             </w:rPr>
           </w:pPr>
-          <w:hyperlink w:anchor="_Toc420160396" w:history="1">
+          <w:hyperlink w:anchor="_Toc424090228" w:history="1">
             <w:r>
               <w:rPr>
                 <w:rStyle w:val="Hipervnculo"/>
@@ -2648,7 +2798,7 @@
                 <w:noProof/>
                 <w:webHidden/>
               </w:rPr>
-              <w:instrText xml:space="preserve"> PAGEREF _Toc420160396 \h </w:instrText>
+              <w:instrText xml:space="preserve"> PAGEREF _Toc424090228 \h </w:instrText>
             </w:r>
             <w:r>
               <w:rPr>
@@ -2694,7 +2844,7 @@
               <w:lang w:eastAsia="es-ES"/>
             </w:rPr>
           </w:pPr>
-          <w:hyperlink w:anchor="_Toc420160397" w:history="1">
+          <w:hyperlink w:anchor="_Toc424090229" w:history="1">
             <w:r>
               <w:rPr>
                 <w:rStyle w:val="Hipervnculo"/>
@@ -2738,7 +2888,7 @@
                 <w:noProof/>
                 <w:webHidden/>
               </w:rPr>
-              <w:instrText xml:space="preserve"> PAGEREF _Toc420160397 \h </w:instrText>
+              <w:instrText xml:space="preserve"> PAGEREF _Toc424090229 \h </w:instrText>
             </w:r>
             <w:r>
               <w:rPr>
@@ -2784,7 +2934,7 @@
               <w:lang w:eastAsia="es-ES"/>
             </w:rPr>
           </w:pPr>
-          <w:hyperlink w:anchor="_Toc420160398" w:history="1">
+          <w:hyperlink w:anchor="_Toc424090230" w:history="1">
             <w:r>
               <w:rPr>
                 <w:rStyle w:val="Hipervnculo"/>
@@ -2828,7 +2978,7 @@
                 <w:noProof/>
                 <w:webHidden/>
               </w:rPr>
-              <w:instrText xml:space="preserve"> PAGEREF _Toc420160398 \h </w:instrText>
+              <w:instrText xml:space="preserve"> PAGEREF _Toc424090230 \h </w:instrText>
             </w:r>
             <w:r>
               <w:rPr>
@@ -2878,7 +3028,7 @@
               <w:lang w:eastAsia="es-ES"/>
             </w:rPr>
           </w:pPr>
-          <w:hyperlink w:anchor="_Toc420160399" w:history="1">
+          <w:hyperlink w:anchor="_Toc424090231" w:history="1">
             <w:r>
               <w:rPr>
                 <w:rStyle w:val="Hipervnculo"/>
@@ -2926,7 +3076,7 @@
                 <w:noProof/>
                 <w:webHidden/>
               </w:rPr>
-              <w:instrText xml:space="preserve"> PAGEREF _Toc420160399 \h </w:instrText>
+              <w:instrText xml:space="preserve"> PAGEREF _Toc424090231 \h </w:instrText>
             </w:r>
             <w:r>
               <w:rPr>
@@ -2972,7 +3122,7 @@
               <w:lang w:eastAsia="es-ES"/>
             </w:rPr>
           </w:pPr>
-          <w:hyperlink w:anchor="_Toc420160400" w:history="1">
+          <w:hyperlink w:anchor="_Toc424090232" w:history="1">
             <w:r>
               <w:rPr>
                 <w:rStyle w:val="Hipervnculo"/>
@@ -3016,7 +3166,7 @@
                 <w:noProof/>
                 <w:webHidden/>
               </w:rPr>
-              <w:instrText xml:space="preserve"> PAGEREF _Toc420160400 \h </w:instrText>
+              <w:instrText xml:space="preserve"> PAGEREF _Toc424090232 \h </w:instrText>
             </w:r>
             <w:r>
               <w:rPr>
@@ -3062,7 +3212,7 @@
               <w:lang w:eastAsia="es-ES"/>
             </w:rPr>
           </w:pPr>
-          <w:hyperlink w:anchor="_Toc420160401" w:history="1">
+          <w:hyperlink w:anchor="_Toc424090233" w:history="1">
             <w:r>
               <w:rPr>
                 <w:rStyle w:val="Hipervnculo"/>
@@ -3106,7 +3256,7 @@
                 <w:noProof/>
                 <w:webHidden/>
               </w:rPr>
-              <w:instrText xml:space="preserve"> PAGEREF _Toc420160401 \h </w:instrText>
+              <w:instrText xml:space="preserve"> PAGEREF _Toc424090233 \h </w:instrText>
             </w:r>
             <w:r>
               <w:rPr>
@@ -3127,6 +3277,186 @@
                 <w:webHidden/>
               </w:rPr>
               <w:t>9</w:t>
+            </w:r>
+            <w:r>
+              <w:rPr>
+                <w:noProof/>
+                <w:webHidden/>
+              </w:rPr>
+              <w:fldChar w:fldCharType="end"/>
+            </w:r>
+          </w:hyperlink>
+        </w:p>
+        <w:p>
+          <w:pPr>
+            <w:pStyle w:val="TDC2"/>
+            <w:tabs>
+              <w:tab w:val="left" w:pos="720"/>
+              <w:tab w:val="right" w:leader="dot" w:pos="9350"/>
+            </w:tabs>
+            <w:rPr>
+              <w:rFonts w:eastAsiaTheme="minorEastAsia" w:cstheme="minorBidi"/>
+              <w:b w:val="0"/>
+              <w:bCs w:val="0"/>
+              <w:noProof/>
+              <w:lang w:eastAsia="es-ES"/>
+            </w:rPr>
+          </w:pPr>
+          <w:hyperlink w:anchor="_Toc424090234" w:history="1">
+            <w:r>
+              <w:rPr>
+                <w:rStyle w:val="Hipervnculo"/>
+                <w:noProof/>
+              </w:rPr>
+              <w:t>3.3</w:t>
+            </w:r>
+            <w:r>
+              <w:rPr>
+                <w:rFonts w:eastAsiaTheme="minorEastAsia" w:cstheme="minorBidi"/>
+                <w:b w:val="0"/>
+                <w:bCs w:val="0"/>
+                <w:noProof/>
+                <w:lang w:eastAsia="es-ES"/>
+              </w:rPr>
+              <w:tab/>
+            </w:r>
+            <w:r>
+              <w:rPr>
+                <w:rStyle w:val="Hipervnculo"/>
+                <w:noProof/>
+              </w:rPr>
+              <w:t>Especificación de la Línea Base</w:t>
+            </w:r>
+            <w:r>
+              <w:rPr>
+                <w:noProof/>
+                <w:webHidden/>
+              </w:rPr>
+              <w:tab/>
+            </w:r>
+            <w:r>
+              <w:rPr>
+                <w:noProof/>
+                <w:webHidden/>
+              </w:rPr>
+              <w:fldChar w:fldCharType="begin"/>
+            </w:r>
+            <w:r>
+              <w:rPr>
+                <w:noProof/>
+                <w:webHidden/>
+              </w:rPr>
+              <w:instrText xml:space="preserve"> PAGEREF _Toc424090234 \h </w:instrText>
+            </w:r>
+            <w:r>
+              <w:rPr>
+                <w:noProof/>
+                <w:webHidden/>
+              </w:rPr>
+            </w:r>
+            <w:r>
+              <w:rPr>
+                <w:noProof/>
+                <w:webHidden/>
+              </w:rPr>
+              <w:fldChar w:fldCharType="separate"/>
+            </w:r>
+            <w:r>
+              <w:rPr>
+                <w:noProof/>
+                <w:webHidden/>
+              </w:rPr>
+              <w:t>9</w:t>
+            </w:r>
+            <w:r>
+              <w:rPr>
+                <w:noProof/>
+                <w:webHidden/>
+              </w:rPr>
+              <w:fldChar w:fldCharType="end"/>
+            </w:r>
+          </w:hyperlink>
+        </w:p>
+        <w:p>
+          <w:pPr>
+            <w:pStyle w:val="TDC2"/>
+            <w:tabs>
+              <w:tab w:val="left" w:pos="720"/>
+              <w:tab w:val="right" w:leader="dot" w:pos="9350"/>
+            </w:tabs>
+            <w:rPr>
+              <w:rFonts w:eastAsiaTheme="minorEastAsia" w:cstheme="minorBidi"/>
+              <w:b w:val="0"/>
+              <w:bCs w:val="0"/>
+              <w:noProof/>
+              <w:lang w:eastAsia="es-ES"/>
+            </w:rPr>
+          </w:pPr>
+          <w:hyperlink w:anchor="_Toc424090235" w:history="1">
+            <w:r>
+              <w:rPr>
+                <w:rStyle w:val="Hipervnculo"/>
+                <w:noProof/>
+              </w:rPr>
+              <w:t>3.4</w:t>
+            </w:r>
+            <w:r>
+              <w:rPr>
+                <w:rFonts w:eastAsiaTheme="minorEastAsia" w:cstheme="minorBidi"/>
+                <w:b w:val="0"/>
+                <w:bCs w:val="0"/>
+                <w:noProof/>
+                <w:lang w:eastAsia="es-ES"/>
+              </w:rPr>
+              <w:tab/>
+            </w:r>
+            <w:r>
+              <w:rPr>
+                <w:rStyle w:val="Hipervnculo"/>
+                <w:noProof/>
+              </w:rPr>
+              <w:t>Especificación del control de cambios</w:t>
+            </w:r>
+            <w:r>
+              <w:rPr>
+                <w:noProof/>
+                <w:webHidden/>
+              </w:rPr>
+              <w:tab/>
+            </w:r>
+            <w:r>
+              <w:rPr>
+                <w:noProof/>
+                <w:webHidden/>
+              </w:rPr>
+              <w:fldChar w:fldCharType="begin"/>
+            </w:r>
+            <w:r>
+              <w:rPr>
+                <w:noProof/>
+                <w:webHidden/>
+              </w:rPr>
+              <w:instrText xml:space="preserve"> PAGEREF _Toc424090235 \h </w:instrText>
+            </w:r>
+            <w:r>
+              <w:rPr>
+                <w:noProof/>
+                <w:webHidden/>
+              </w:rPr>
+            </w:r>
+            <w:r>
+              <w:rPr>
+                <w:noProof/>
+                <w:webHidden/>
+              </w:rPr>
+              <w:fldChar w:fldCharType="separate"/>
+            </w:r>
+            <w:r>
+              <w:rPr>
+                <w:noProof/>
+                <w:webHidden/>
+              </w:rPr>
+              <w:t>10</w:t>
             </w:r>
             <w:r>
               <w:rPr>
@@ -3156,7 +3486,7 @@
               <w:lang w:eastAsia="es-ES"/>
             </w:rPr>
           </w:pPr>
-          <w:hyperlink w:anchor="_Toc420160402" w:history="1">
+          <w:hyperlink w:anchor="_Toc424090236" w:history="1">
             <w:r>
               <w:rPr>
                 <w:rStyle w:val="Hipervnculo"/>
@@ -3204,7 +3534,7 @@
                 <w:noProof/>
                 <w:webHidden/>
               </w:rPr>
-              <w:instrText xml:space="preserve"> PAGEREF _Toc420160402 \h </w:instrText>
+              <w:instrText xml:space="preserve"> PAGEREF _Toc424090236 \h </w:instrText>
             </w:r>
             <w:r>
               <w:rPr>
@@ -3224,7 +3554,7 @@
                 <w:noProof/>
                 <w:webHidden/>
               </w:rPr>
-              <w:t>9</w:t>
+              <w:t>11</w:t>
             </w:r>
             <w:r>
               <w:rPr>
@@ -3286,7 +3616,7 @@
       <w:pPr>
         <w:pStyle w:val="Ttulo1"/>
       </w:pPr>
-      <w:bookmarkStart w:id="11" w:name="_Toc420160393"/>
+      <w:bookmarkStart w:id="11" w:name="_Toc424090225"/>
       <w:bookmarkEnd w:id="9"/>
       <w:bookmarkEnd w:id="10"/>
       <w:r>
@@ -3655,7 +3985,7 @@
       <w:pPr>
         <w:pStyle w:val="Ttulo2"/>
       </w:pPr>
-      <w:bookmarkStart w:id="12" w:name="_Toc420160394"/>
+      <w:bookmarkStart w:id="12" w:name="_Toc424090226"/>
       <w:r>
         <w:t>Propósito</w:t>
       </w:r>
@@ -3699,7 +4029,7 @@
       <w:pPr>
         <w:pStyle w:val="Ttulo2"/>
       </w:pPr>
-      <w:bookmarkStart w:id="13" w:name="_Toc420160395"/>
+      <w:bookmarkStart w:id="13" w:name="_Toc424090227"/>
       <w:r>
         <w:lastRenderedPageBreak/>
         <w:t>Alcance</w:t>
@@ -3711,7 +4041,7 @@
       <w:r>
         <w:rPr>
           <w:noProof/>
-          <w:lang w:val="es-PE" w:eastAsia="es-PE"/>
+          <w:lang w:eastAsia="es-ES"/>
         </w:rPr>
         <w:drawing>
           <wp:anchor distT="0" distB="0" distL="114300" distR="114300" simplePos="0" relativeHeight="251658240" behindDoc="0" locked="0" layoutInCell="1" allowOverlap="1" wp14:anchorId="65DA56E6" wp14:editId="58A7C00C">
@@ -4161,7 +4491,7 @@
       <w:pPr>
         <w:pStyle w:val="Ttulo1"/>
       </w:pPr>
-      <w:bookmarkStart w:id="14" w:name="_Toc420160396"/>
+      <w:bookmarkStart w:id="14" w:name="_Toc424090228"/>
       <w:r>
         <w:lastRenderedPageBreak/>
         <w:t>GESTIÓN DE LA CONFIGURACIÓN</w:t>
@@ -4172,7 +4502,7 @@
       <w:pPr>
         <w:pStyle w:val="Ttulo2"/>
       </w:pPr>
-      <w:bookmarkStart w:id="15" w:name="_Toc420160397"/>
+      <w:bookmarkStart w:id="15" w:name="_Toc424090229"/>
       <w:r>
         <w:t>Tareas y Responsables</w:t>
       </w:r>
@@ -4697,7 +5027,7 @@
       <w:pPr>
         <w:pStyle w:val="Ttulo2"/>
       </w:pPr>
-      <w:bookmarkStart w:id="16" w:name="_Toc420160398"/>
+      <w:bookmarkStart w:id="16" w:name="_Toc424090230"/>
       <w:r>
         <w:t>Entorno y Herramientas</w:t>
       </w:r>
@@ -4812,7 +5142,7 @@
       <w:pPr>
         <w:pStyle w:val="Ttulo1"/>
       </w:pPr>
-      <w:bookmarkStart w:id="17" w:name="_Toc420160399"/>
+      <w:bookmarkStart w:id="17" w:name="_Toc424090231"/>
       <w:r>
         <w:t>PROGRAMA DE GESTIÓN DE LA CONFIGURACI</w:t>
       </w:r>
@@ -4825,7 +5155,7 @@
       <w:pPr>
         <w:pStyle w:val="Ttulo2"/>
       </w:pPr>
-      <w:bookmarkStart w:id="18" w:name="_Toc420160400"/>
+      <w:bookmarkStart w:id="18" w:name="_Toc424090232"/>
       <w:r>
         <w:t>Métodos de Identificación</w:t>
       </w:r>
@@ -5519,7 +5849,7 @@
       <w:pPr>
         <w:pStyle w:val="Ttulo2"/>
       </w:pPr>
-      <w:bookmarkStart w:id="19" w:name="_Toc420160401"/>
+      <w:bookmarkStart w:id="19" w:name="_Toc424090233"/>
       <w:r>
         <w:lastRenderedPageBreak/>
         <w:t>Elementos de la configuración del Software (ECS)</w:t>
@@ -5755,80 +6085,268 @@
       <w:pPr>
         <w:pStyle w:val="Ttulo2"/>
       </w:pPr>
+      <w:bookmarkStart w:id="20" w:name="_Toc424090234"/>
       <w:r>
         <w:t>Especificación de la Línea Base</w:t>
       </w:r>
-    </w:p>
-    <w:p>
-      <w:pPr>
-        <w:spacing w:line="360" w:lineRule="auto"/>
-      </w:pPr>
-      <w:r>
-        <w:t>Se procederá a usar la siguiente forma de organización para la especificación de la línea base.</w:t>
-      </w:r>
-    </w:p>
-    <w:p>
-      <w:pPr>
-        <w:spacing w:line="360" w:lineRule="auto"/>
-      </w:pPr>
-      <w:r>
-        <w:t>En primer lugar, cada sprint albergará a un m</w:t>
-      </w:r>
-      <w:r>
-        <w:t>ódulo</w:t>
-      </w:r>
-      <w:r>
-        <w:t xml:space="preserve"> en el proyecto</w:t>
-      </w:r>
-      <w:r>
-        <w:t xml:space="preserve"> (Mantenimiento Usuario,  Mantenimiento Hoteles, Reserva de Habitación). Al finalizar cada módulo, se ejecutará la creaci</w:t>
-      </w:r>
-      <w:r>
-        <w:t xml:space="preserve">ón del </w:t>
-      </w:r>
-      <w:proofErr w:type="spellStart"/>
-      <w:r>
-        <w:t>tag</w:t>
-      </w:r>
-      <w:proofErr w:type="spellEnd"/>
-      <w:r>
-        <w:t xml:space="preserve"> respectivo el cual contendrá la documentación y código. En segundo lugar, la creación del primer </w:t>
-      </w:r>
-      <w:proofErr w:type="spellStart"/>
-      <w:r>
-        <w:t>tag</w:t>
-      </w:r>
-      <w:proofErr w:type="spellEnd"/>
-      <w:r>
-        <w:t xml:space="preserve"> se ejecutará luego de la revisión de la clase de </w:t>
-      </w:r>
-      <w:proofErr w:type="spellStart"/>
-      <w:r>
-        <w:t>branch</w:t>
-      </w:r>
-      <w:proofErr w:type="spellEnd"/>
-      <w:r>
-        <w:t>, éste contendrá toda la información general y parte de la referente al primer sprint.</w:t>
-      </w:r>
-      <w:bookmarkStart w:id="20" w:name="_GoBack"/>
       <w:bookmarkEnd w:id="20"/>
     </w:p>
     <w:p>
       <w:pPr>
-        <w:rPr>
-          <w:lang w:val="es-PE"/>
-        </w:rPr>
-      </w:pPr>
+        <w:spacing w:line="360" w:lineRule="auto"/>
+      </w:pPr>
+      <w:r>
+        <w:t>Se procederá a usar la siguiente forma de organización para la especificación de la línea base.</w:t>
+      </w:r>
     </w:p>
     <w:p>
       <w:pPr>
+        <w:spacing w:line="360" w:lineRule="auto"/>
+      </w:pPr>
+      <w:r>
+        <w:t>En primer lugar, cada sprint albergará a un m</w:t>
+      </w:r>
+      <w:r>
+        <w:t>ódulo</w:t>
+      </w:r>
+      <w:r>
+        <w:t xml:space="preserve"> en el proyecto</w:t>
+      </w:r>
+      <w:r>
+        <w:t xml:space="preserve"> (Mantenimiento Usuario,  Mantenimiento Hoteles, Reserva de Habitación). Al finalizar cada módulo, se ejecutará la creaci</w:t>
+      </w:r>
+      <w:r>
+        <w:t xml:space="preserve">ón del </w:t>
+      </w:r>
+      <w:proofErr w:type="spellStart"/>
+      <w:r>
+        <w:t>tag</w:t>
+      </w:r>
+      <w:proofErr w:type="spellEnd"/>
+      <w:r>
+        <w:t xml:space="preserve"> respectivo el cual contendrá la documentación y código. En segundo lugar, la creación del primer </w:t>
+      </w:r>
+      <w:proofErr w:type="spellStart"/>
+      <w:r>
+        <w:t>tag</w:t>
+      </w:r>
+      <w:proofErr w:type="spellEnd"/>
+      <w:r>
+        <w:t xml:space="preserve"> </w:t>
+      </w:r>
+      <w:r>
+        <w:t xml:space="preserve">fue luego del parcial, para probar la implementación de los </w:t>
+      </w:r>
+      <w:proofErr w:type="spellStart"/>
+      <w:r>
+        <w:t>tags</w:t>
+      </w:r>
+      <w:proofErr w:type="spellEnd"/>
+      <w:r>
+        <w:t xml:space="preserve"> por petición del profesor.</w:t>
+      </w:r>
+    </w:p>
+    <w:p>
+      <w:pPr>
+        <w:widowControl/>
+        <w:spacing w:before="0" w:after="0" w:line="240" w:lineRule="auto"/>
+        <w:jc w:val="left"/>
+        <w:rPr>
+          <w:rFonts w:cs="Arial"/>
+          <w:b/>
+          <w:bCs/>
+          <w:sz w:val="28"/>
+        </w:rPr>
+      </w:pPr>
+      <w:r>
+        <w:br w:type="page"/>
+      </w:r>
+    </w:p>
+    <w:p>
+      <w:pPr>
+        <w:pStyle w:val="Ttulo2"/>
+      </w:pPr>
+      <w:bookmarkStart w:id="21" w:name="_Toc424090235"/>
+      <w:r>
+        <w:lastRenderedPageBreak/>
+        <w:t>Especificación del control de cambios</w:t>
+      </w:r>
+      <w:bookmarkEnd w:id="21"/>
+    </w:p>
+    <w:p>
+      <w:r>
+        <w:t>Para el control de cambios usaremos el siguiente flujo.</w:t>
+      </w:r>
+    </w:p>
+    <w:p>
+      <w:pPr>
+        <w:rPr>
+          <w:noProof/>
+          <w:lang w:eastAsia="es-ES"/>
+        </w:rPr>
+      </w:pPr>
+    </w:p>
+    <w:p>
+      <w:r>
+        <w:rPr>
+          <w:noProof/>
+          <w:lang w:eastAsia="es-ES"/>
+        </w:rPr>
+        <w:drawing>
+          <wp:inline distT="0" distB="0" distL="0" distR="0" wp14:anchorId="7D65300F" wp14:editId="545E546F">
+            <wp:extent cx="5943600" cy="4324350"/>
+            <wp:effectExtent l="0" t="0" r="0" b="0"/>
+            <wp:docPr id="2" name="0 Imagen"/>
+            <wp:cNvGraphicFramePr>
+              <a:graphicFrameLocks xmlns:a="http://schemas.openxmlformats.org/drawingml/2006/main" noChangeAspect="1"/>
+            </wp:cNvGraphicFramePr>
+            <a:graphic xmlns:a="http://schemas.openxmlformats.org/drawingml/2006/main">
+              <a:graphicData uri="http://schemas.openxmlformats.org/drawingml/2006/picture">
+                <pic:pic xmlns:pic="http://schemas.openxmlformats.org/drawingml/2006/picture">
+                  <pic:nvPicPr>
+                    <pic:cNvPr id="0" name="Control_Cambios.png"/>
+                    <pic:cNvPicPr/>
+                  </pic:nvPicPr>
+                  <pic:blipFill rotWithShape="1">
+                    <a:blip r:embed="rId13">
+                      <a:extLst>
+                        <a:ext uri="{28A0092B-C50C-407E-A947-70E740481C1C}">
+                          <a14:useLocalDpi xmlns:a14="http://schemas.microsoft.com/office/drawing/2010/main" val="0"/>
+                        </a:ext>
+                      </a:extLst>
+                    </a:blip>
+                    <a:srcRect b="9550"/>
+                    <a:stretch/>
+                  </pic:blipFill>
+                  <pic:spPr bwMode="auto">
+                    <a:xfrm>
+                      <a:off x="0" y="0"/>
+                      <a:ext cx="5943600" cy="4324350"/>
+                    </a:xfrm>
+                    <a:prstGeom prst="rect">
+                      <a:avLst/>
+                    </a:prstGeom>
+                    <a:ln>
+                      <a:noFill/>
+                    </a:ln>
+                    <a:extLst>
+                      <a:ext uri="{53640926-AAD7-44D8-BBD7-CCE9431645EC}">
+                        <a14:shadowObscured xmlns:a14="http://schemas.microsoft.com/office/drawing/2010/main"/>
+                      </a:ext>
+                    </a:extLst>
+                  </pic:spPr>
+                </pic:pic>
+              </a:graphicData>
+            </a:graphic>
+          </wp:inline>
+        </w:drawing>
+      </w:r>
+    </w:p>
+    <w:p>
+      <w:pPr>
+        <w:spacing w:line="360" w:lineRule="auto"/>
+      </w:pPr>
+      <w:r>
+        <w:t>Los estados que se manejarán en el control de cambios serán: Pendiente de evaluación, Aprobada para realización y realizada.</w:t>
+      </w:r>
+    </w:p>
+    <w:p>
+      <w:pPr>
+        <w:spacing w:line="360" w:lineRule="auto"/>
+      </w:pPr>
+      <w:r>
+        <w:t>En el documento de control de cambios se definirá de forma clara y concisa el problema o la razón para el cambio, el módulo en el que se realizará el cambio, y los detalles u observaciones registrados que ayudarán a evaluar el cambio solicitado.</w:t>
+      </w:r>
+    </w:p>
+    <w:p>
+      <w:pPr>
+        <w:spacing w:line="360" w:lineRule="auto"/>
+      </w:pPr>
+      <w:r>
+        <w:t xml:space="preserve">En el proceso de evaluación se tendrá en cuenta el impacto en el desarrollo que éste tendrá y las pruebas que se </w:t>
+      </w:r>
+      <w:r>
+        <w:t>requerirán</w:t>
+      </w:r>
+      <w:r>
+        <w:t>, asimismo, se decidirá si el cambio es viable o no. Si se aprueba</w:t>
+      </w:r>
+      <w:r>
+        <w:t>,</w:t>
+      </w:r>
+      <w:r>
+        <w:t xml:space="preserve"> se procederá a su implementación</w:t>
+      </w:r>
+      <w:r>
+        <w:t>., p</w:t>
+      </w:r>
+      <w:r>
+        <w:t xml:space="preserve">ara ello se creará un </w:t>
+      </w:r>
+      <w:proofErr w:type="spellStart"/>
+      <w:r>
+        <w:t>branch</w:t>
+      </w:r>
+      <w:proofErr w:type="spellEnd"/>
+      <w:r>
+        <w:t xml:space="preserve">, luego de realizada la implementación en el </w:t>
+      </w:r>
+      <w:proofErr w:type="spellStart"/>
+      <w:r>
+        <w:t>branch</w:t>
+      </w:r>
+      <w:proofErr w:type="spellEnd"/>
+      <w:r>
+        <w:t xml:space="preserve"> se procederá a probar los cambios. Finalmente, una vez realizadas exitosamente todas las pruebas que involucran el cambio</w:t>
+      </w:r>
+      <w:r>
+        <w:t>. S</w:t>
+      </w:r>
+      <w:r>
+        <w:t xml:space="preserve">e comunicará </w:t>
+      </w:r>
+      <w:r>
+        <w:t xml:space="preserve">al jefe del proyecto y se realizará un </w:t>
+      </w:r>
+      <w:proofErr w:type="spellStart"/>
+      <w:r>
+        <w:t>merge</w:t>
+      </w:r>
+      <w:proofErr w:type="spellEnd"/>
+      <w:r>
+        <w:t xml:space="preserve"> con el </w:t>
+      </w:r>
+      <w:proofErr w:type="spellStart"/>
+      <w:r>
+        <w:t>branch</w:t>
+      </w:r>
+      <w:proofErr w:type="spellEnd"/>
+      <w:r>
+        <w:t xml:space="preserve"> master.</w:t>
+      </w:r>
+    </w:p>
+    <w:p>
+      <w:pPr>
+        <w:spacing w:line="360" w:lineRule="auto"/>
+      </w:pPr>
+    </w:p>
+    <w:p>
+      <w:pPr>
+        <w:rPr>
+          <w:lang w:val="es-PE"/>
+        </w:rPr>
+      </w:pPr>
+    </w:p>
+    <w:p>
+      <w:pPr>
         <w:pStyle w:val="Ttulo1"/>
       </w:pPr>
-      <w:bookmarkStart w:id="21" w:name="_Toc420160402"/>
-      <w:r>
+      <w:bookmarkStart w:id="22" w:name="_Toc424090236"/>
+      <w:r>
+        <w:lastRenderedPageBreak/>
         <w:t>TÉRMINOS Y SIGLARIO</w:t>
       </w:r>
-      <w:bookmarkEnd w:id="21"/>
+      <w:bookmarkEnd w:id="22"/>
     </w:p>
     <w:p>
       <w:pPr>
@@ -5997,7 +6515,7 @@
         </w:rPr>
         <w:t xml:space="preserve"> es una especialización de la </w:t>
       </w:r>
-      <w:hyperlink r:id="rId13">
+      <w:hyperlink r:id="rId14">
         <w:r>
           <w:rPr>
             <w:i w:val="0"/>
@@ -6040,7 +6558,6 @@
           <w:color w:val="auto"/>
           <w:lang w:val="es-PE"/>
         </w:rPr>
-        <w:lastRenderedPageBreak/>
         <w:t>CI: Configuration Item.</w:t>
       </w:r>
     </w:p>
@@ -6051,7 +6568,7 @@
       <w:r>
         <w:t xml:space="preserve">En castellano Elemento de la configuración de Software (ECS), se refiere a la unidad estructural fundamental de una </w:t>
       </w:r>
-      <w:hyperlink r:id="rId14">
+      <w:hyperlink r:id="rId15">
         <w:r>
           <w:t>gestión de la configuración</w:t>
         </w:r>
@@ -6113,7 +6630,7 @@
         </w:rPr>
         <w:t xml:space="preserve">Ambiente de desarrollo interactivo o Entorno de desarrollo integrado es una </w:t>
       </w:r>
-      <w:hyperlink r:id="rId15">
+      <w:hyperlink r:id="rId16">
         <w:r>
           <w:rPr>
             <w:color w:val="252525"/>
@@ -6129,7 +6646,7 @@
         </w:rPr>
         <w:t xml:space="preserve">, que proporciona servicios integrales para facilitarle al </w:t>
       </w:r>
-      <w:hyperlink r:id="rId16">
+      <w:hyperlink r:id="rId17">
         <w:r>
           <w:rPr>
             <w:color w:val="252525"/>
@@ -6145,7 +6662,7 @@
         </w:rPr>
         <w:t xml:space="preserve"> el </w:t>
       </w:r>
-      <w:hyperlink r:id="rId17">
+      <w:hyperlink r:id="rId18">
         <w:r>
           <w:rPr>
             <w:color w:val="252525"/>
@@ -6161,11 +6678,8 @@
         </w:rPr>
         <w:t>.</w:t>
       </w:r>
-    </w:p>
-    <w:p>
-      <w:pPr>
-        <w:ind w:left="720"/>
-      </w:pPr>
+      <w:bookmarkStart w:id="23" w:name="_GoBack"/>
+      <w:bookmarkEnd w:id="23"/>
     </w:p>
     <w:p/>
     <w:p>
@@ -6197,7 +6711,7 @@
       <w:r>
         <w:t xml:space="preserve">Es un lenguaje de programación </w:t>
       </w:r>
-      <w:hyperlink r:id="rId18">
+      <w:hyperlink r:id="rId19">
         <w:r>
           <w:t>de uso general</w:t>
         </w:r>
@@ -6205,7 +6719,7 @@
       <w:r>
         <w:t xml:space="preserve"> de </w:t>
       </w:r>
-      <w:hyperlink r:id="rId19">
+      <w:hyperlink r:id="rId20">
         <w:r>
           <w:t>código del lado del servidor</w:t>
         </w:r>
@@ -6213,7 +6727,7 @@
       <w:r>
         <w:t xml:space="preserve"> originalmente diseñado para el </w:t>
       </w:r>
-      <w:hyperlink r:id="rId20">
+      <w:hyperlink r:id="rId21">
         <w:r>
           <w:t>desarrollo web</w:t>
         </w:r>
@@ -6221,7 +6735,7 @@
       <w:r>
         <w:t xml:space="preserve"> de </w:t>
       </w:r>
-      <w:hyperlink r:id="rId21">
+      <w:hyperlink r:id="rId22">
         <w:r>
           <w:t>contenido dinámico</w:t>
         </w:r>
@@ -6291,7 +6805,7 @@
       <w:r>
         <w:t xml:space="preserve">Existen </w:t>
       </w:r>
-      <w:hyperlink r:id="rId22">
+      <w:hyperlink r:id="rId23">
         <w:r>
           <w:t>programas</w:t>
         </w:r>
@@ -6299,7 +6813,7 @@
       <w:r>
         <w:t xml:space="preserve"> denominados </w:t>
       </w:r>
-      <w:hyperlink r:id="rId23">
+      <w:hyperlink r:id="rId24">
         <w:r>
           <w:t>sistemas gestores de bases de datos</w:t>
         </w:r>
@@ -6380,11 +6894,10 @@
     </w:p>
     <w:p/>
     <w:p/>
-    <w:p/>
     <w:sectPr>
-      <w:headerReference w:type="default" r:id="rId24"/>
-      <w:footerReference w:type="default" r:id="rId25"/>
-      <w:headerReference w:type="first" r:id="rId26"/>
+      <w:headerReference w:type="default" r:id="rId25"/>
+      <w:footerReference w:type="default" r:id="rId26"/>
+      <w:headerReference w:type="first" r:id="rId27"/>
       <w:endnotePr>
         <w:numFmt w:val="decimal"/>
       </w:endnotePr>
@@ -6573,7 +7086,7 @@
               <w:szCs w:val="18"/>
               <w:lang w:eastAsia="es-PE"/>
             </w:rPr>
-            <w:t>9</w:t>
+            <w:t>11</w:t>
           </w:r>
           <w:r>
             <w:rPr>
@@ -6622,7 +7135,7 @@
               <w:szCs w:val="18"/>
               <w:lang w:eastAsia="es-PE"/>
             </w:rPr>
-            <w:t>10</w:t>
+            <w:t>11</w:t>
           </w:r>
           <w:r>
             <w:rPr>
@@ -6943,7 +7456,7 @@
               <w:szCs w:val="18"/>
               <w:lang w:eastAsia="es-PE"/>
             </w:rPr>
-            <w:t>22/06/15</w:t>
+            <w:t>08/07/15</w:t>
           </w:r>
           <w:r>
             <w:rPr>
@@ -12369,6 +12882,7 @@
       <w:spacing w:line="240" w:lineRule="atLeast"/>
     </w:pPr>
     <w:tblPr>
+      <w:tblInd w:w="0" w:type="dxa"/>
       <w:tblBorders>
         <w:top w:val="single" w:sz="4" w:space="0" w:color="auto"/>
         <w:left w:val="single" w:sz="4" w:space="0" w:color="auto"/>
@@ -12377,6 +12891,12 @@
         <w:insideH w:val="single" w:sz="4" w:space="0" w:color="auto"/>
         <w:insideV w:val="single" w:sz="4" w:space="0" w:color="auto"/>
       </w:tblBorders>
+      <w:tblCellMar>
+        <w:top w:w="0" w:type="dxa"/>
+        <w:left w:w="108" w:type="dxa"/>
+        <w:bottom w:w="0" w:type="dxa"/>
+        <w:right w:w="108" w:type="dxa"/>
+      </w:tblCellMar>
     </w:tblPr>
   </w:style>
   <w:style w:type="paragraph" w:customStyle="1" w:styleId="TablaHead">
@@ -13158,6 +13678,7 @@
     <w:tblPr>
       <w:tblStyleRowBandSize w:val="1"/>
       <w:tblStyleColBandSize w:val="1"/>
+      <w:tblInd w:w="0" w:type="dxa"/>
       <w:tblBorders>
         <w:top w:val="single" w:sz="8" w:space="0" w:color="4BACC6"/>
         <w:left w:val="single" w:sz="8" w:space="0" w:color="4BACC6"/>
@@ -13166,6 +13687,12 @@
         <w:insideH w:val="single" w:sz="8" w:space="0" w:color="4BACC6"/>
         <w:insideV w:val="single" w:sz="8" w:space="0" w:color="4BACC6"/>
       </w:tblBorders>
+      <w:tblCellMar>
+        <w:top w:w="0" w:type="dxa"/>
+        <w:left w:w="108" w:type="dxa"/>
+        <w:bottom w:w="0" w:type="dxa"/>
+        <w:right w:w="108" w:type="dxa"/>
+      </w:tblCellMar>
     </w:tblPr>
     <w:tblStylePr w:type="firstRow">
       <w:pPr>
@@ -13281,10 +13808,17 @@
     <w:tblPr>
       <w:tblStyleRowBandSize w:val="1"/>
       <w:tblStyleColBandSize w:val="1"/>
+      <w:tblInd w:w="0" w:type="dxa"/>
       <w:tblBorders>
         <w:top w:val="single" w:sz="8" w:space="0" w:color="4F81BD"/>
         <w:bottom w:val="single" w:sz="8" w:space="0" w:color="4F81BD"/>
       </w:tblBorders>
+      <w:tblCellMar>
+        <w:top w:w="0" w:type="dxa"/>
+        <w:left w:w="108" w:type="dxa"/>
+        <w:bottom w:w="0" w:type="dxa"/>
+        <w:right w:w="108" w:type="dxa"/>
+      </w:tblCellMar>
     </w:tblPr>
     <w:tblStylePr w:type="firstRow">
       <w:pPr>
@@ -13374,12 +13908,19 @@
     <w:tblPr>
       <w:tblStyleRowBandSize w:val="1"/>
       <w:tblStyleColBandSize w:val="1"/>
+      <w:tblInd w:w="0" w:type="dxa"/>
       <w:tblBorders>
         <w:top w:val="single" w:sz="8" w:space="0" w:color="4F81BD"/>
         <w:left w:val="single" w:sz="8" w:space="0" w:color="4F81BD"/>
         <w:bottom w:val="single" w:sz="8" w:space="0" w:color="4F81BD"/>
         <w:right w:val="single" w:sz="8" w:space="0" w:color="4F81BD"/>
       </w:tblBorders>
+      <w:tblCellMar>
+        <w:top w:w="0" w:type="dxa"/>
+        <w:left w:w="108" w:type="dxa"/>
+        <w:bottom w:w="0" w:type="dxa"/>
+        <w:right w:w="108" w:type="dxa"/>
+      </w:tblCellMar>
     </w:tblPr>
     <w:tblStylePr w:type="firstRow">
       <w:pPr>
@@ -13902,10 +14443,17 @@
     <w:tblPr>
       <w:tblStyleRowBandSize w:val="1"/>
       <w:tblStyleColBandSize w:val="1"/>
+      <w:tblInd w:w="0" w:type="dxa"/>
       <w:tblBorders>
         <w:top w:val="single" w:sz="8" w:space="0" w:color="4BACC6"/>
         <w:bottom w:val="single" w:sz="8" w:space="0" w:color="4BACC6"/>
       </w:tblBorders>
+      <w:tblCellMar>
+        <w:top w:w="0" w:type="dxa"/>
+        <w:left w:w="108" w:type="dxa"/>
+        <w:bottom w:w="0" w:type="dxa"/>
+        <w:right w:w="108" w:type="dxa"/>
+      </w:tblCellMar>
     </w:tblPr>
     <w:tblStylePr w:type="firstRow">
       <w:pPr>
@@ -13992,12 +14540,19 @@
     <w:tblPr>
       <w:tblStyleRowBandSize w:val="1"/>
       <w:tblStyleColBandSize w:val="1"/>
+      <w:tblInd w:w="0" w:type="dxa"/>
       <w:tblBorders>
         <w:top w:val="single" w:sz="8" w:space="0" w:color="000000" w:themeColor="text1"/>
         <w:left w:val="single" w:sz="8" w:space="0" w:color="000000" w:themeColor="text1"/>
         <w:bottom w:val="single" w:sz="8" w:space="0" w:color="000000" w:themeColor="text1"/>
         <w:right w:val="single" w:sz="8" w:space="0" w:color="000000" w:themeColor="text1"/>
       </w:tblBorders>
+      <w:tblCellMar>
+        <w:top w:w="0" w:type="dxa"/>
+        <w:left w:w="108" w:type="dxa"/>
+        <w:bottom w:w="0" w:type="dxa"/>
+        <w:right w:w="108" w:type="dxa"/>
+      </w:tblCellMar>
     </w:tblPr>
     <w:tblStylePr w:type="firstRow">
       <w:pPr>
@@ -14074,6 +14629,7 @@
     <w:tblPr>
       <w:tblStyleRowBandSize w:val="1"/>
       <w:tblStyleColBandSize w:val="1"/>
+      <w:tblInd w:w="0" w:type="dxa"/>
       <w:tblBorders>
         <w:top w:val="single" w:sz="8" w:space="0" w:color="000000" w:themeColor="text1"/>
         <w:left w:val="single" w:sz="8" w:space="0" w:color="000000" w:themeColor="text1"/>
@@ -14082,6 +14638,12 @@
         <w:insideH w:val="single" w:sz="8" w:space="0" w:color="000000" w:themeColor="text1"/>
         <w:insideV w:val="single" w:sz="8" w:space="0" w:color="000000" w:themeColor="text1"/>
       </w:tblBorders>
+      <w:tblCellMar>
+        <w:top w:w="0" w:type="dxa"/>
+        <w:left w:w="108" w:type="dxa"/>
+        <w:bottom w:w="0" w:type="dxa"/>
+        <w:right w:w="108" w:type="dxa"/>
+      </w:tblCellMar>
     </w:tblPr>
     <w:tblStylePr w:type="firstRow">
       <w:pPr>
@@ -14447,6 +15009,7 @@
     <w:tblPr>
       <w:tblStyleRowBandSize w:val="1"/>
       <w:tblStyleColBandSize w:val="1"/>
+      <w:tblInd w:w="0" w:type="dxa"/>
       <w:tblBorders>
         <w:top w:val="single" w:sz="4" w:space="0" w:color="B8CCE4" w:themeColor="accent1" w:themeTint="66"/>
         <w:left w:val="single" w:sz="4" w:space="0" w:color="B8CCE4" w:themeColor="accent1" w:themeTint="66"/>
@@ -14455,6 +15018,12 @@
         <w:insideH w:val="single" w:sz="4" w:space="0" w:color="B8CCE4" w:themeColor="accent1" w:themeTint="66"/>
         <w:insideV w:val="single" w:sz="4" w:space="0" w:color="B8CCE4" w:themeColor="accent1" w:themeTint="66"/>
       </w:tblBorders>
+      <w:tblCellMar>
+        <w:top w:w="0" w:type="dxa"/>
+        <w:left w:w="108" w:type="dxa"/>
+        <w:bottom w:w="0" w:type="dxa"/>
+        <w:right w:w="108" w:type="dxa"/>
+      </w:tblCellMar>
     </w:tblPr>
     <w:tblStylePr w:type="firstRow">
       <w:rPr>
@@ -14501,6 +15070,7 @@
     <w:tblPr>
       <w:tblStyleRowBandSize w:val="1"/>
       <w:tblStyleColBandSize w:val="1"/>
+      <w:tblInd w:w="0" w:type="dxa"/>
       <w:tblBorders>
         <w:top w:val="single" w:sz="8" w:space="0" w:color="9BBB59" w:themeColor="accent3"/>
         <w:left w:val="single" w:sz="8" w:space="0" w:color="9BBB59" w:themeColor="accent3"/>
@@ -14509,6 +15079,12 @@
         <w:insideH w:val="single" w:sz="8" w:space="0" w:color="9BBB59" w:themeColor="accent3"/>
         <w:insideV w:val="single" w:sz="8" w:space="0" w:color="9BBB59" w:themeColor="accent3"/>
       </w:tblBorders>
+      <w:tblCellMar>
+        <w:top w:w="0" w:type="dxa"/>
+        <w:left w:w="108" w:type="dxa"/>
+        <w:bottom w:w="0" w:type="dxa"/>
+        <w:right w:w="108" w:type="dxa"/>
+      </w:tblCellMar>
     </w:tblPr>
     <w:tblStylePr w:type="firstRow">
       <w:pPr>
@@ -14621,6 +15197,7 @@
     <w:tblPr>
       <w:tblStyleRowBandSize w:val="1"/>
       <w:tblStyleColBandSize w:val="1"/>
+      <w:tblInd w:w="0" w:type="dxa"/>
       <w:tblBorders>
         <w:top w:val="single" w:sz="8" w:space="0" w:color="B3CC82" w:themeColor="accent3" w:themeTint="BF"/>
         <w:left w:val="single" w:sz="8" w:space="0" w:color="B3CC82" w:themeColor="accent3" w:themeTint="BF"/>
@@ -14628,6 +15205,12 @@
         <w:right w:val="single" w:sz="8" w:space="0" w:color="B3CC82" w:themeColor="accent3" w:themeTint="BF"/>
         <w:insideH w:val="single" w:sz="8" w:space="0" w:color="B3CC82" w:themeColor="accent3" w:themeTint="BF"/>
       </w:tblBorders>
+      <w:tblCellMar>
+        <w:top w:w="0" w:type="dxa"/>
+        <w:left w:w="108" w:type="dxa"/>
+        <w:bottom w:w="0" w:type="dxa"/>
+        <w:right w:w="108" w:type="dxa"/>
+      </w:tblCellMar>
     </w:tblPr>
     <w:tblStylePr w:type="firstRow">
       <w:pPr>
@@ -14717,12 +15300,19 @@
     <w:tblPr>
       <w:tblStyleRowBandSize w:val="1"/>
       <w:tblStyleColBandSize w:val="1"/>
+      <w:tblInd w:w="0" w:type="dxa"/>
       <w:tblBorders>
         <w:top w:val="single" w:sz="8" w:space="0" w:color="9BBB59" w:themeColor="accent3"/>
         <w:left w:val="single" w:sz="8" w:space="0" w:color="9BBB59" w:themeColor="accent3"/>
         <w:bottom w:val="single" w:sz="8" w:space="0" w:color="9BBB59" w:themeColor="accent3"/>
         <w:right w:val="single" w:sz="8" w:space="0" w:color="9BBB59" w:themeColor="accent3"/>
       </w:tblBorders>
+      <w:tblCellMar>
+        <w:top w:w="0" w:type="dxa"/>
+        <w:left w:w="108" w:type="dxa"/>
+        <w:bottom w:w="0" w:type="dxa"/>
+        <w:right w:w="108" w:type="dxa"/>
+      </w:tblCellMar>
     </w:tblPr>
     <w:tblStylePr w:type="firstRow">
       <w:pPr>
@@ -14803,12 +15393,19 @@
     <w:tblPr>
       <w:tblStyleRowBandSize w:val="1"/>
       <w:tblStyleColBandSize w:val="1"/>
+      <w:tblInd w:w="0" w:type="dxa"/>
       <w:tblBorders>
         <w:top w:val="single" w:sz="8" w:space="0" w:color="9BBB59" w:themeColor="accent3"/>
         <w:left w:val="single" w:sz="8" w:space="0" w:color="9BBB59" w:themeColor="accent3"/>
         <w:bottom w:val="single" w:sz="8" w:space="0" w:color="9BBB59" w:themeColor="accent3"/>
         <w:right w:val="single" w:sz="8" w:space="0" w:color="9BBB59" w:themeColor="accent3"/>
       </w:tblBorders>
+      <w:tblCellMar>
+        <w:top w:w="0" w:type="dxa"/>
+        <w:left w:w="108" w:type="dxa"/>
+        <w:bottom w:w="0" w:type="dxa"/>
+        <w:right w:w="108" w:type="dxa"/>
+      </w:tblCellMar>
     </w:tblPr>
     <w:tblStylePr w:type="firstRow">
       <w:rPr>
@@ -14917,6 +15514,7 @@
     <w:tblPr>
       <w:tblStyleRowBandSize w:val="1"/>
       <w:tblStyleColBandSize w:val="1"/>
+      <w:tblInd w:w="0" w:type="dxa"/>
       <w:tblBorders>
         <w:top w:val="single" w:sz="8" w:space="0" w:color="B3CC82" w:themeColor="accent3" w:themeTint="BF"/>
         <w:left w:val="single" w:sz="8" w:space="0" w:color="B3CC82" w:themeColor="accent3" w:themeTint="BF"/>
@@ -14925,6 +15523,12 @@
         <w:insideH w:val="single" w:sz="8" w:space="0" w:color="B3CC82" w:themeColor="accent3" w:themeTint="BF"/>
         <w:insideV w:val="single" w:sz="8" w:space="0" w:color="B3CC82" w:themeColor="accent3" w:themeTint="BF"/>
       </w:tblBorders>
+      <w:tblCellMar>
+        <w:top w:w="0" w:type="dxa"/>
+        <w:left w:w="108" w:type="dxa"/>
+        <w:bottom w:w="0" w:type="dxa"/>
+        <w:right w:w="108" w:type="dxa"/>
+      </w:tblCellMar>
     </w:tblPr>
     <w:tcPr>
       <w:shd w:val="clear" w:color="auto" w:fill="E6EED5" w:themeFill="accent3" w:themeFillTint="3F"/>
@@ -14980,6 +15584,7 @@
     <w:tblPr>
       <w:tblStyleRowBandSize w:val="1"/>
       <w:tblStyleColBandSize w:val="1"/>
+      <w:tblInd w:w="0" w:type="dxa"/>
       <w:tblBorders>
         <w:top w:val="single" w:sz="8" w:space="0" w:color="FFFFFF" w:themeColor="background1"/>
         <w:left w:val="single" w:sz="8" w:space="0" w:color="FFFFFF" w:themeColor="background1"/>
@@ -14988,6 +15593,12 @@
         <w:insideH w:val="single" w:sz="6" w:space="0" w:color="FFFFFF" w:themeColor="background1"/>
         <w:insideV w:val="single" w:sz="6" w:space="0" w:color="FFFFFF" w:themeColor="background1"/>
       </w:tblBorders>
+      <w:tblCellMar>
+        <w:top w:w="0" w:type="dxa"/>
+        <w:left w:w="108" w:type="dxa"/>
+        <w:bottom w:w="0" w:type="dxa"/>
+        <w:right w:w="108" w:type="dxa"/>
+      </w:tblCellMar>
     </w:tblPr>
     <w:tcPr>
       <w:shd w:val="clear" w:color="auto" w:fill="E6EED5" w:themeFill="accent3" w:themeFillTint="3F"/>
@@ -15115,6 +15726,7 @@
     <w:tblPr>
       <w:tblStyleRowBandSize w:val="1"/>
       <w:tblStyleColBandSize w:val="1"/>
+      <w:tblInd w:w="0" w:type="dxa"/>
       <w:tblBorders>
         <w:top w:val="single" w:sz="8" w:space="0" w:color="9BBB59" w:themeColor="accent3"/>
         <w:left w:val="single" w:sz="8" w:space="0" w:color="9BBB59" w:themeColor="accent3"/>
@@ -15123,6 +15735,12 @@
         <w:insideH w:val="single" w:sz="8" w:space="0" w:color="9BBB59" w:themeColor="accent3"/>
         <w:insideV w:val="single" w:sz="8" w:space="0" w:color="9BBB59" w:themeColor="accent3"/>
       </w:tblBorders>
+      <w:tblCellMar>
+        <w:top w:w="0" w:type="dxa"/>
+        <w:left w:w="108" w:type="dxa"/>
+        <w:bottom w:w="0" w:type="dxa"/>
+        <w:right w:w="108" w:type="dxa"/>
+      </w:tblCellMar>
     </w:tblPr>
     <w:tcPr>
       <w:shd w:val="clear" w:color="auto" w:fill="E6EED5" w:themeFill="accent3" w:themeFillTint="3F"/>
@@ -15229,6 +15847,13 @@
     <w:tblPr>
       <w:tblStyleRowBandSize w:val="1"/>
       <w:tblStyleColBandSize w:val="1"/>
+      <w:tblInd w:w="0" w:type="dxa"/>
+      <w:tblCellMar>
+        <w:top w:w="0" w:type="dxa"/>
+        <w:left w:w="108" w:type="dxa"/>
+        <w:bottom w:w="0" w:type="dxa"/>
+        <w:right w:w="108" w:type="dxa"/>
+      </w:tblCellMar>
     </w:tblPr>
     <w:tcPr>
       <w:shd w:val="clear" w:color="auto" w:fill="9BBB59" w:themeFill="accent3"/>
@@ -15333,10 +15958,17 @@
     <w:tblPr>
       <w:tblStyleRowBandSize w:val="1"/>
       <w:tblStyleColBandSize w:val="1"/>
+      <w:tblInd w:w="0" w:type="dxa"/>
       <w:tblBorders>
         <w:top w:val="single" w:sz="8" w:space="0" w:color="9BBB59" w:themeColor="accent3"/>
         <w:bottom w:val="single" w:sz="8" w:space="0" w:color="9BBB59" w:themeColor="accent3"/>
       </w:tblBorders>
+      <w:tblCellMar>
+        <w:top w:w="0" w:type="dxa"/>
+        <w:left w:w="108" w:type="dxa"/>
+        <w:bottom w:w="0" w:type="dxa"/>
+        <w:right w:w="108" w:type="dxa"/>
+      </w:tblCellMar>
     </w:tblPr>
     <w:tblStylePr w:type="firstRow">
       <w:rPr>
@@ -16545,6 +17177,7 @@
       <w:spacing w:line="240" w:lineRule="atLeast"/>
     </w:pPr>
     <w:tblPr>
+      <w:tblInd w:w="0" w:type="dxa"/>
       <w:tblBorders>
         <w:top w:val="single" w:sz="4" w:space="0" w:color="auto"/>
         <w:left w:val="single" w:sz="4" w:space="0" w:color="auto"/>
@@ -16553,6 +17186,12 @@
         <w:insideH w:val="single" w:sz="4" w:space="0" w:color="auto"/>
         <w:insideV w:val="single" w:sz="4" w:space="0" w:color="auto"/>
       </w:tblBorders>
+      <w:tblCellMar>
+        <w:top w:w="0" w:type="dxa"/>
+        <w:left w:w="108" w:type="dxa"/>
+        <w:bottom w:w="0" w:type="dxa"/>
+        <w:right w:w="108" w:type="dxa"/>
+      </w:tblCellMar>
     </w:tblPr>
   </w:style>
   <w:style w:type="paragraph" w:customStyle="1" w:styleId="TablaHead">
@@ -17334,6 +17973,7 @@
     <w:tblPr>
       <w:tblStyleRowBandSize w:val="1"/>
       <w:tblStyleColBandSize w:val="1"/>
+      <w:tblInd w:w="0" w:type="dxa"/>
       <w:tblBorders>
         <w:top w:val="single" w:sz="8" w:space="0" w:color="4BACC6"/>
         <w:left w:val="single" w:sz="8" w:space="0" w:color="4BACC6"/>
@@ -17342,6 +17982,12 @@
         <w:insideH w:val="single" w:sz="8" w:space="0" w:color="4BACC6"/>
         <w:insideV w:val="single" w:sz="8" w:space="0" w:color="4BACC6"/>
       </w:tblBorders>
+      <w:tblCellMar>
+        <w:top w:w="0" w:type="dxa"/>
+        <w:left w:w="108" w:type="dxa"/>
+        <w:bottom w:w="0" w:type="dxa"/>
+        <w:right w:w="108" w:type="dxa"/>
+      </w:tblCellMar>
     </w:tblPr>
     <w:tblStylePr w:type="firstRow">
       <w:pPr>
@@ -17457,10 +18103,17 @@
     <w:tblPr>
       <w:tblStyleRowBandSize w:val="1"/>
       <w:tblStyleColBandSize w:val="1"/>
+      <w:tblInd w:w="0" w:type="dxa"/>
       <w:tblBorders>
         <w:top w:val="single" w:sz="8" w:space="0" w:color="4F81BD"/>
         <w:bottom w:val="single" w:sz="8" w:space="0" w:color="4F81BD"/>
       </w:tblBorders>
+      <w:tblCellMar>
+        <w:top w:w="0" w:type="dxa"/>
+        <w:left w:w="108" w:type="dxa"/>
+        <w:bottom w:w="0" w:type="dxa"/>
+        <w:right w:w="108" w:type="dxa"/>
+      </w:tblCellMar>
     </w:tblPr>
     <w:tblStylePr w:type="firstRow">
       <w:pPr>
@@ -17550,12 +18203,19 @@
     <w:tblPr>
       <w:tblStyleRowBandSize w:val="1"/>
       <w:tblStyleColBandSize w:val="1"/>
+      <w:tblInd w:w="0" w:type="dxa"/>
       <w:tblBorders>
         <w:top w:val="single" w:sz="8" w:space="0" w:color="4F81BD"/>
         <w:left w:val="single" w:sz="8" w:space="0" w:color="4F81BD"/>
         <w:bottom w:val="single" w:sz="8" w:space="0" w:color="4F81BD"/>
         <w:right w:val="single" w:sz="8" w:space="0" w:color="4F81BD"/>
       </w:tblBorders>
+      <w:tblCellMar>
+        <w:top w:w="0" w:type="dxa"/>
+        <w:left w:w="108" w:type="dxa"/>
+        <w:bottom w:w="0" w:type="dxa"/>
+        <w:right w:w="108" w:type="dxa"/>
+      </w:tblCellMar>
     </w:tblPr>
     <w:tblStylePr w:type="firstRow">
       <w:pPr>
@@ -18078,10 +18738,17 @@
     <w:tblPr>
       <w:tblStyleRowBandSize w:val="1"/>
       <w:tblStyleColBandSize w:val="1"/>
+      <w:tblInd w:w="0" w:type="dxa"/>
       <w:tblBorders>
         <w:top w:val="single" w:sz="8" w:space="0" w:color="4BACC6"/>
         <w:bottom w:val="single" w:sz="8" w:space="0" w:color="4BACC6"/>
       </w:tblBorders>
+      <w:tblCellMar>
+        <w:top w:w="0" w:type="dxa"/>
+        <w:left w:w="108" w:type="dxa"/>
+        <w:bottom w:w="0" w:type="dxa"/>
+        <w:right w:w="108" w:type="dxa"/>
+      </w:tblCellMar>
     </w:tblPr>
     <w:tblStylePr w:type="firstRow">
       <w:pPr>
@@ -18168,12 +18835,19 @@
     <w:tblPr>
       <w:tblStyleRowBandSize w:val="1"/>
       <w:tblStyleColBandSize w:val="1"/>
+      <w:tblInd w:w="0" w:type="dxa"/>
       <w:tblBorders>
         <w:top w:val="single" w:sz="8" w:space="0" w:color="000000" w:themeColor="text1"/>
         <w:left w:val="single" w:sz="8" w:space="0" w:color="000000" w:themeColor="text1"/>
         <w:bottom w:val="single" w:sz="8" w:space="0" w:color="000000" w:themeColor="text1"/>
         <w:right w:val="single" w:sz="8" w:space="0" w:color="000000" w:themeColor="text1"/>
       </w:tblBorders>
+      <w:tblCellMar>
+        <w:top w:w="0" w:type="dxa"/>
+        <w:left w:w="108" w:type="dxa"/>
+        <w:bottom w:w="0" w:type="dxa"/>
+        <w:right w:w="108" w:type="dxa"/>
+      </w:tblCellMar>
     </w:tblPr>
     <w:tblStylePr w:type="firstRow">
       <w:pPr>
@@ -18250,6 +18924,7 @@
     <w:tblPr>
       <w:tblStyleRowBandSize w:val="1"/>
       <w:tblStyleColBandSize w:val="1"/>
+      <w:tblInd w:w="0" w:type="dxa"/>
       <w:tblBorders>
         <w:top w:val="single" w:sz="8" w:space="0" w:color="000000" w:themeColor="text1"/>
         <w:left w:val="single" w:sz="8" w:space="0" w:color="000000" w:themeColor="text1"/>
@@ -18258,6 +18933,12 @@
         <w:insideH w:val="single" w:sz="8" w:space="0" w:color="000000" w:themeColor="text1"/>
         <w:insideV w:val="single" w:sz="8" w:space="0" w:color="000000" w:themeColor="text1"/>
       </w:tblBorders>
+      <w:tblCellMar>
+        <w:top w:w="0" w:type="dxa"/>
+        <w:left w:w="108" w:type="dxa"/>
+        <w:bottom w:w="0" w:type="dxa"/>
+        <w:right w:w="108" w:type="dxa"/>
+      </w:tblCellMar>
     </w:tblPr>
     <w:tblStylePr w:type="firstRow">
       <w:pPr>
@@ -18623,6 +19304,7 @@
     <w:tblPr>
       <w:tblStyleRowBandSize w:val="1"/>
       <w:tblStyleColBandSize w:val="1"/>
+      <w:tblInd w:w="0" w:type="dxa"/>
       <w:tblBorders>
         <w:top w:val="single" w:sz="4" w:space="0" w:color="B8CCE4" w:themeColor="accent1" w:themeTint="66"/>
         <w:left w:val="single" w:sz="4" w:space="0" w:color="B8CCE4" w:themeColor="accent1" w:themeTint="66"/>
@@ -18631,6 +19313,12 @@
         <w:insideH w:val="single" w:sz="4" w:space="0" w:color="B8CCE4" w:themeColor="accent1" w:themeTint="66"/>
         <w:insideV w:val="single" w:sz="4" w:space="0" w:color="B8CCE4" w:themeColor="accent1" w:themeTint="66"/>
       </w:tblBorders>
+      <w:tblCellMar>
+        <w:top w:w="0" w:type="dxa"/>
+        <w:left w:w="108" w:type="dxa"/>
+        <w:bottom w:w="0" w:type="dxa"/>
+        <w:right w:w="108" w:type="dxa"/>
+      </w:tblCellMar>
     </w:tblPr>
     <w:tblStylePr w:type="firstRow">
       <w:rPr>
@@ -18677,6 +19365,7 @@
     <w:tblPr>
       <w:tblStyleRowBandSize w:val="1"/>
       <w:tblStyleColBandSize w:val="1"/>
+      <w:tblInd w:w="0" w:type="dxa"/>
       <w:tblBorders>
         <w:top w:val="single" w:sz="8" w:space="0" w:color="9BBB59" w:themeColor="accent3"/>
         <w:left w:val="single" w:sz="8" w:space="0" w:color="9BBB59" w:themeColor="accent3"/>
@@ -18685,6 +19374,12 @@
         <w:insideH w:val="single" w:sz="8" w:space="0" w:color="9BBB59" w:themeColor="accent3"/>
         <w:insideV w:val="single" w:sz="8" w:space="0" w:color="9BBB59" w:themeColor="accent3"/>
       </w:tblBorders>
+      <w:tblCellMar>
+        <w:top w:w="0" w:type="dxa"/>
+        <w:left w:w="108" w:type="dxa"/>
+        <w:bottom w:w="0" w:type="dxa"/>
+        <w:right w:w="108" w:type="dxa"/>
+      </w:tblCellMar>
     </w:tblPr>
     <w:tblStylePr w:type="firstRow">
       <w:pPr>
@@ -18797,6 +19492,7 @@
     <w:tblPr>
       <w:tblStyleRowBandSize w:val="1"/>
       <w:tblStyleColBandSize w:val="1"/>
+      <w:tblInd w:w="0" w:type="dxa"/>
       <w:tblBorders>
         <w:top w:val="single" w:sz="8" w:space="0" w:color="B3CC82" w:themeColor="accent3" w:themeTint="BF"/>
         <w:left w:val="single" w:sz="8" w:space="0" w:color="B3CC82" w:themeColor="accent3" w:themeTint="BF"/>
@@ -18804,6 +19500,12 @@
         <w:right w:val="single" w:sz="8" w:space="0" w:color="B3CC82" w:themeColor="accent3" w:themeTint="BF"/>
         <w:insideH w:val="single" w:sz="8" w:space="0" w:color="B3CC82" w:themeColor="accent3" w:themeTint="BF"/>
       </w:tblBorders>
+      <w:tblCellMar>
+        <w:top w:w="0" w:type="dxa"/>
+        <w:left w:w="108" w:type="dxa"/>
+        <w:bottom w:w="0" w:type="dxa"/>
+        <w:right w:w="108" w:type="dxa"/>
+      </w:tblCellMar>
     </w:tblPr>
     <w:tblStylePr w:type="firstRow">
       <w:pPr>
@@ -18893,12 +19595,19 @@
     <w:tblPr>
       <w:tblStyleRowBandSize w:val="1"/>
       <w:tblStyleColBandSize w:val="1"/>
+      <w:tblInd w:w="0" w:type="dxa"/>
       <w:tblBorders>
         <w:top w:val="single" w:sz="8" w:space="0" w:color="9BBB59" w:themeColor="accent3"/>
         <w:left w:val="single" w:sz="8" w:space="0" w:color="9BBB59" w:themeColor="accent3"/>
         <w:bottom w:val="single" w:sz="8" w:space="0" w:color="9BBB59" w:themeColor="accent3"/>
         <w:right w:val="single" w:sz="8" w:space="0" w:color="9BBB59" w:themeColor="accent3"/>
       </w:tblBorders>
+      <w:tblCellMar>
+        <w:top w:w="0" w:type="dxa"/>
+        <w:left w:w="108" w:type="dxa"/>
+        <w:bottom w:w="0" w:type="dxa"/>
+        <w:right w:w="108" w:type="dxa"/>
+      </w:tblCellMar>
     </w:tblPr>
     <w:tblStylePr w:type="firstRow">
       <w:pPr>
@@ -18979,12 +19688,19 @@
     <w:tblPr>
       <w:tblStyleRowBandSize w:val="1"/>
       <w:tblStyleColBandSize w:val="1"/>
+      <w:tblInd w:w="0" w:type="dxa"/>
       <w:tblBorders>
         <w:top w:val="single" w:sz="8" w:space="0" w:color="9BBB59" w:themeColor="accent3"/>
         <w:left w:val="single" w:sz="8" w:space="0" w:color="9BBB59" w:themeColor="accent3"/>
         <w:bottom w:val="single" w:sz="8" w:space="0" w:color="9BBB59" w:themeColor="accent3"/>
         <w:right w:val="single" w:sz="8" w:space="0" w:color="9BBB59" w:themeColor="accent3"/>
       </w:tblBorders>
+      <w:tblCellMar>
+        <w:top w:w="0" w:type="dxa"/>
+        <w:left w:w="108" w:type="dxa"/>
+        <w:bottom w:w="0" w:type="dxa"/>
+        <w:right w:w="108" w:type="dxa"/>
+      </w:tblCellMar>
     </w:tblPr>
     <w:tblStylePr w:type="firstRow">
       <w:rPr>
@@ -19093,6 +19809,7 @@
     <w:tblPr>
       <w:tblStyleRowBandSize w:val="1"/>
       <w:tblStyleColBandSize w:val="1"/>
+      <w:tblInd w:w="0" w:type="dxa"/>
       <w:tblBorders>
         <w:top w:val="single" w:sz="8" w:space="0" w:color="B3CC82" w:themeColor="accent3" w:themeTint="BF"/>
         <w:left w:val="single" w:sz="8" w:space="0" w:color="B3CC82" w:themeColor="accent3" w:themeTint="BF"/>
@@ -19101,6 +19818,12 @@
         <w:insideH w:val="single" w:sz="8" w:space="0" w:color="B3CC82" w:themeColor="accent3" w:themeTint="BF"/>
         <w:insideV w:val="single" w:sz="8" w:space="0" w:color="B3CC82" w:themeColor="accent3" w:themeTint="BF"/>
       </w:tblBorders>
+      <w:tblCellMar>
+        <w:top w:w="0" w:type="dxa"/>
+        <w:left w:w="108" w:type="dxa"/>
+        <w:bottom w:w="0" w:type="dxa"/>
+        <w:right w:w="108" w:type="dxa"/>
+      </w:tblCellMar>
     </w:tblPr>
     <w:tcPr>
       <w:shd w:val="clear" w:color="auto" w:fill="E6EED5" w:themeFill="accent3" w:themeFillTint="3F"/>
@@ -19156,6 +19879,7 @@
     <w:tblPr>
       <w:tblStyleRowBandSize w:val="1"/>
       <w:tblStyleColBandSize w:val="1"/>
+      <w:tblInd w:w="0" w:type="dxa"/>
       <w:tblBorders>
         <w:top w:val="single" w:sz="8" w:space="0" w:color="FFFFFF" w:themeColor="background1"/>
         <w:left w:val="single" w:sz="8" w:space="0" w:color="FFFFFF" w:themeColor="background1"/>
@@ -19164,6 +19888,12 @@
         <w:insideH w:val="single" w:sz="6" w:space="0" w:color="FFFFFF" w:themeColor="background1"/>
         <w:insideV w:val="single" w:sz="6" w:space="0" w:color="FFFFFF" w:themeColor="background1"/>
       </w:tblBorders>
+      <w:tblCellMar>
+        <w:top w:w="0" w:type="dxa"/>
+        <w:left w:w="108" w:type="dxa"/>
+        <w:bottom w:w="0" w:type="dxa"/>
+        <w:right w:w="108" w:type="dxa"/>
+      </w:tblCellMar>
     </w:tblPr>
     <w:tcPr>
       <w:shd w:val="clear" w:color="auto" w:fill="E6EED5" w:themeFill="accent3" w:themeFillTint="3F"/>
@@ -19291,6 +20021,7 @@
     <w:tblPr>
       <w:tblStyleRowBandSize w:val="1"/>
       <w:tblStyleColBandSize w:val="1"/>
+      <w:tblInd w:w="0" w:type="dxa"/>
       <w:tblBorders>
         <w:top w:val="single" w:sz="8" w:space="0" w:color="9BBB59" w:themeColor="accent3"/>
         <w:left w:val="single" w:sz="8" w:space="0" w:color="9BBB59" w:themeColor="accent3"/>
@@ -19299,6 +20030,12 @@
         <w:insideH w:val="single" w:sz="8" w:space="0" w:color="9BBB59" w:themeColor="accent3"/>
         <w:insideV w:val="single" w:sz="8" w:space="0" w:color="9BBB59" w:themeColor="accent3"/>
       </w:tblBorders>
+      <w:tblCellMar>
+        <w:top w:w="0" w:type="dxa"/>
+        <w:left w:w="108" w:type="dxa"/>
+        <w:bottom w:w="0" w:type="dxa"/>
+        <w:right w:w="108" w:type="dxa"/>
+      </w:tblCellMar>
     </w:tblPr>
     <w:tcPr>
       <w:shd w:val="clear" w:color="auto" w:fill="E6EED5" w:themeFill="accent3" w:themeFillTint="3F"/>
@@ -19405,6 +20142,13 @@
     <w:tblPr>
       <w:tblStyleRowBandSize w:val="1"/>
       <w:tblStyleColBandSize w:val="1"/>
+      <w:tblInd w:w="0" w:type="dxa"/>
+      <w:tblCellMar>
+        <w:top w:w="0" w:type="dxa"/>
+        <w:left w:w="108" w:type="dxa"/>
+        <w:bottom w:w="0" w:type="dxa"/>
+        <w:right w:w="108" w:type="dxa"/>
+      </w:tblCellMar>
     </w:tblPr>
     <w:tcPr>
       <w:shd w:val="clear" w:color="auto" w:fill="9BBB59" w:themeFill="accent3"/>
@@ -19509,10 +20253,17 @@
     <w:tblPr>
       <w:tblStyleRowBandSize w:val="1"/>
       <w:tblStyleColBandSize w:val="1"/>
+      <w:tblInd w:w="0" w:type="dxa"/>
       <w:tblBorders>
         <w:top w:val="single" w:sz="8" w:space="0" w:color="9BBB59" w:themeColor="accent3"/>
         <w:bottom w:val="single" w:sz="8" w:space="0" w:color="9BBB59" w:themeColor="accent3"/>
       </w:tblBorders>
+      <w:tblCellMar>
+        <w:top w:w="0" w:type="dxa"/>
+        <w:left w:w="108" w:type="dxa"/>
+        <w:bottom w:w="0" w:type="dxa"/>
+        <w:right w:w="108" w:type="dxa"/>
+      </w:tblCellMar>
     </w:tblPr>
     <w:tblStylePr w:type="firstRow">
       <w:rPr>
@@ -19866,12 +20617,17 @@
 </file>
 
 <file path=customXml/item1.xml><?xml version="1.0" encoding="utf-8"?>
-<?mso-contentType ?>
-<FormTemplates xmlns="http://schemas.microsoft.com/sharepoint/v3/contenttype/forms">
-  <Display>DocumentLibraryForm</Display>
-  <Edit>DocumentLibraryForm</Edit>
-  <New>DocumentLibraryForm</New>
-</FormTemplates>
+<p:properties xmlns:p="http://schemas.microsoft.com/office/2006/metadata/properties" xmlns:xsi="http://www.w3.org/2001/XMLSchema-instance" xmlns:pc="http://schemas.microsoft.com/office/infopath/2007/PartnerControls">
+  <documentManagement>
+    <SharedWithUsers xmlns="469596dc-fb40-4f0e-adf7-fe09736acff0">
+      <UserInfo>
+        <DisplayName/>
+        <AccountId xsi:nil="true"/>
+        <AccountType/>
+      </UserInfo>
+    </SharedWithUsers>
+  </documentManagement>
+</p:properties>
 </file>
 
 <file path=customXml/item2.xml><?xml version="1.0" encoding="utf-8"?>
@@ -20034,17 +20790,12 @@
 </file>
 
 <file path=customXml/item3.xml><?xml version="1.0" encoding="utf-8"?>
-<p:properties xmlns:p="http://schemas.microsoft.com/office/2006/metadata/properties" xmlns:xsi="http://www.w3.org/2001/XMLSchema-instance" xmlns:pc="http://schemas.microsoft.com/office/infopath/2007/PartnerControls">
-  <documentManagement>
-    <SharedWithUsers xmlns="469596dc-fb40-4f0e-adf7-fe09736acff0">
-      <UserInfo>
-        <DisplayName/>
-        <AccountId xsi:nil="true"/>
-        <AccountType/>
-      </UserInfo>
-    </SharedWithUsers>
-  </documentManagement>
-</p:properties>
+<?mso-contentType ?>
+<FormTemplates xmlns="http://schemas.microsoft.com/sharepoint/v3/contenttype/forms">
+  <Display>DocumentLibraryForm</Display>
+  <Edit>DocumentLibraryForm</Edit>
+  <New>DocumentLibraryForm</New>
+</FormTemplates>
 </file>
 
 <file path=customXml/item4.xml><?xml version="1.0" encoding="utf-8"?>
@@ -20052,9 +20803,11 @@
 </file>
 
 <file path=customXml/itemProps1.xml><?xml version="1.0" encoding="utf-8"?>
-<ds:datastoreItem xmlns:ds="http://schemas.openxmlformats.org/officeDocument/2006/customXml" ds:itemID="{FB903E96-7289-4EE1-81DC-C8AE59977A5B}">
+<ds:datastoreItem xmlns:ds="http://schemas.openxmlformats.org/officeDocument/2006/customXml" ds:itemID="{4B3F2506-F8F0-44DD-A1A1-C3D0E2C6277D}">
   <ds:schemaRefs>
-    <ds:schemaRef ds:uri="http://schemas.microsoft.com/sharepoint/v3/contenttype/forms"/>
+    <ds:schemaRef ds:uri="http://schemas.microsoft.com/office/2006/metadata/properties"/>
+    <ds:schemaRef ds:uri="http://schemas.microsoft.com/office/infopath/2007/PartnerControls"/>
+    <ds:schemaRef ds:uri="469596dc-fb40-4f0e-adf7-fe09736acff0"/>
   </ds:schemaRefs>
 </ds:datastoreItem>
 </file>
@@ -20079,17 +20832,15 @@
 </file>
 
 <file path=customXml/itemProps3.xml><?xml version="1.0" encoding="utf-8"?>
-<ds:datastoreItem xmlns:ds="http://schemas.openxmlformats.org/officeDocument/2006/customXml" ds:itemID="{4B3F2506-F8F0-44DD-A1A1-C3D0E2C6277D}">
+<ds:datastoreItem xmlns:ds="http://schemas.openxmlformats.org/officeDocument/2006/customXml" ds:itemID="{FB903E96-7289-4EE1-81DC-C8AE59977A5B}">
   <ds:schemaRefs>
-    <ds:schemaRef ds:uri="http://schemas.microsoft.com/office/2006/metadata/properties"/>
-    <ds:schemaRef ds:uri="http://schemas.microsoft.com/office/infopath/2007/PartnerControls"/>
-    <ds:schemaRef ds:uri="469596dc-fb40-4f0e-adf7-fe09736acff0"/>
+    <ds:schemaRef ds:uri="http://schemas.microsoft.com/sharepoint/v3/contenttype/forms"/>
   </ds:schemaRefs>
 </ds:datastoreItem>
 </file>
 
 <file path=customXml/itemProps4.xml><?xml version="1.0" encoding="utf-8"?>
-<ds:datastoreItem xmlns:ds="http://schemas.openxmlformats.org/officeDocument/2006/customXml" ds:itemID="{3B4E6C3F-E993-4BA7-8831-C99B3AD0AC28}">
+<ds:datastoreItem xmlns:ds="http://schemas.openxmlformats.org/officeDocument/2006/customXml" ds:itemID="{2FAF4B82-8128-499E-88D2-2B2A7519B5B9}">
   <ds:schemaRefs>
     <ds:schemaRef ds:uri="http://schemas.openxmlformats.org/officeDocument/2006/bibliography"/>
   </ds:schemaRefs>

</xml_diff>

<commit_message>
Agregacion de la diapositiva
</commit_message>
<xml_diff>
--- a/Hoteles.com_Plan de gestión.docx
+++ b/Hoteles.com_Plan de gestión.docx
@@ -394,7 +394,7 @@
       <w:r>
         <w:rPr>
           <w:noProof/>
-          <w:lang w:eastAsia="es-ES"/>
+          <w:lang w:val="es-PE" w:eastAsia="es-PE"/>
         </w:rPr>
         <mc:AlternateContent>
           <mc:Choice Requires="wps">
@@ -4041,7 +4041,7 @@
       <w:r>
         <w:rPr>
           <w:noProof/>
-          <w:lang w:eastAsia="es-ES"/>
+          <w:lang w:val="es-PE" w:eastAsia="es-PE"/>
         </w:rPr>
         <w:drawing>
           <wp:anchor distT="0" distB="0" distL="114300" distR="114300" simplePos="0" relativeHeight="251658240" behindDoc="0" locked="0" layoutInCell="1" allowOverlap="1" wp14:anchorId="65DA56E6" wp14:editId="58A7C00C">
@@ -5897,29 +5897,20 @@
           <w:lang w:val="es-PE"/>
         </w:rPr>
       </w:pPr>
-      <w:proofErr w:type="spellStart"/>
       <w:r>
         <w:rPr>
           <w:b/>
           <w:lang w:val="es-PE"/>
         </w:rPr>
-        <w:t>Product</w:t>
-      </w:r>
-      <w:proofErr w:type="spellEnd"/>
+        <w:t xml:space="preserve">Sprint </w:t>
+      </w:r>
+      <w:proofErr w:type="spellStart"/>
       <w:r>
         <w:rPr>
           <w:b/>
           <w:lang w:val="es-PE"/>
         </w:rPr>
-        <w:t xml:space="preserve"> </w:t>
-      </w:r>
-      <w:proofErr w:type="spellStart"/>
-      <w:r>
-        <w:rPr>
-          <w:b/>
-          <w:lang w:val="es-PE"/>
-        </w:rPr>
-        <w:t>BackLog</w:t>
+        <w:t>Backlog</w:t>
       </w:r>
       <w:proofErr w:type="spellEnd"/>
     </w:p>
@@ -5978,6 +5969,13 @@
         </w:rPr>
         <w:t xml:space="preserve"> Bernaola.</w:t>
       </w:r>
+    </w:p>
+    <w:p>
+      <w:pPr>
+        <w:rPr>
+          <w:lang w:val="es-PE"/>
+        </w:rPr>
+      </w:pPr>
     </w:p>
     <w:p>
       <w:pPr>
@@ -6190,7 +6188,7 @@
       <w:r>
         <w:rPr>
           <w:noProof/>
-          <w:lang w:eastAsia="es-ES"/>
+          <w:lang w:val="es-PE" w:eastAsia="es-PE"/>
         </w:rPr>
         <w:drawing>
           <wp:inline distT="0" distB="0" distL="0" distR="0" wp14:anchorId="7D65300F" wp14:editId="545E546F">
@@ -6300,17 +6298,16 @@
         <w:t xml:space="preserve"> se procederá a probar los cambios. Finalmente, una vez realizadas exitosamente todas las pruebas que involucran el cambio</w:t>
       </w:r>
       <w:r>
-        <w:t>. S</w:t>
-      </w:r>
-      <w:r>
-        <w:t xml:space="preserve">e comunicará </w:t>
-      </w:r>
-      <w:r>
-        <w:t xml:space="preserve">al jefe del proyecto y se realizará un </w:t>
+        <w:t xml:space="preserve">. Se comunicará al jefe del proyecto y se realizará un </w:t>
       </w:r>
       <w:proofErr w:type="spellStart"/>
       <w:r>
-        <w:t>merge</w:t>
+        <w:t>me</w:t>
+      </w:r>
+      <w:bookmarkStart w:id="22" w:name="_GoBack"/>
+      <w:bookmarkEnd w:id="22"/>
+      <w:r>
+        <w:t>rge</w:t>
       </w:r>
       <w:proofErr w:type="spellEnd"/>
       <w:r>
@@ -6341,12 +6338,12 @@
       <w:pPr>
         <w:pStyle w:val="Ttulo1"/>
       </w:pPr>
-      <w:bookmarkStart w:id="22" w:name="_Toc424090236"/>
+      <w:bookmarkStart w:id="23" w:name="_Toc424090236"/>
       <w:r>
         <w:lastRenderedPageBreak/>
         <w:t>TÉRMINOS Y SIGLARIO</w:t>
       </w:r>
-      <w:bookmarkEnd w:id="22"/>
+      <w:bookmarkEnd w:id="23"/>
     </w:p>
     <w:p>
       <w:pPr>
@@ -6678,8 +6675,6 @@
         </w:rPr>
         <w:t>.</w:t>
       </w:r>
-      <w:bookmarkStart w:id="23" w:name="_GoBack"/>
-      <w:bookmarkEnd w:id="23"/>
     </w:p>
     <w:p/>
     <w:p>
@@ -7086,7 +7081,7 @@
               <w:szCs w:val="18"/>
               <w:lang w:eastAsia="es-PE"/>
             </w:rPr>
-            <w:t>11</w:t>
+            <w:t>5</w:t>
           </w:r>
           <w:r>
             <w:rPr>
@@ -20617,17 +20612,12 @@
 </file>
 
 <file path=customXml/item1.xml><?xml version="1.0" encoding="utf-8"?>
-<p:properties xmlns:p="http://schemas.microsoft.com/office/2006/metadata/properties" xmlns:xsi="http://www.w3.org/2001/XMLSchema-instance" xmlns:pc="http://schemas.microsoft.com/office/infopath/2007/PartnerControls">
-  <documentManagement>
-    <SharedWithUsers xmlns="469596dc-fb40-4f0e-adf7-fe09736acff0">
-      <UserInfo>
-        <DisplayName/>
-        <AccountId xsi:nil="true"/>
-        <AccountType/>
-      </UserInfo>
-    </SharedWithUsers>
-  </documentManagement>
-</p:properties>
+<?mso-contentType ?>
+<FormTemplates xmlns="http://schemas.microsoft.com/sharepoint/v3/contenttype/forms">
+  <Display>DocumentLibraryForm</Display>
+  <Edit>DocumentLibraryForm</Edit>
+  <New>DocumentLibraryForm</New>
+</FormTemplates>
 </file>
 
 <file path=customXml/item2.xml><?xml version="1.0" encoding="utf-8"?>
@@ -20790,12 +20780,17 @@
 </file>
 
 <file path=customXml/item3.xml><?xml version="1.0" encoding="utf-8"?>
-<?mso-contentType ?>
-<FormTemplates xmlns="http://schemas.microsoft.com/sharepoint/v3/contenttype/forms">
-  <Display>DocumentLibraryForm</Display>
-  <Edit>DocumentLibraryForm</Edit>
-  <New>DocumentLibraryForm</New>
-</FormTemplates>
+<p:properties xmlns:p="http://schemas.microsoft.com/office/2006/metadata/properties" xmlns:xsi="http://www.w3.org/2001/XMLSchema-instance" xmlns:pc="http://schemas.microsoft.com/office/infopath/2007/PartnerControls">
+  <documentManagement>
+    <SharedWithUsers xmlns="469596dc-fb40-4f0e-adf7-fe09736acff0">
+      <UserInfo>
+        <DisplayName/>
+        <AccountId xsi:nil="true"/>
+        <AccountType/>
+      </UserInfo>
+    </SharedWithUsers>
+  </documentManagement>
+</p:properties>
 </file>
 
 <file path=customXml/item4.xml><?xml version="1.0" encoding="utf-8"?>
@@ -20803,11 +20798,9 @@
 </file>
 
 <file path=customXml/itemProps1.xml><?xml version="1.0" encoding="utf-8"?>
-<ds:datastoreItem xmlns:ds="http://schemas.openxmlformats.org/officeDocument/2006/customXml" ds:itemID="{4B3F2506-F8F0-44DD-A1A1-C3D0E2C6277D}">
+<ds:datastoreItem xmlns:ds="http://schemas.openxmlformats.org/officeDocument/2006/customXml" ds:itemID="{FB903E96-7289-4EE1-81DC-C8AE59977A5B}">
   <ds:schemaRefs>
-    <ds:schemaRef ds:uri="http://schemas.microsoft.com/office/2006/metadata/properties"/>
-    <ds:schemaRef ds:uri="http://schemas.microsoft.com/office/infopath/2007/PartnerControls"/>
-    <ds:schemaRef ds:uri="469596dc-fb40-4f0e-adf7-fe09736acff0"/>
+    <ds:schemaRef ds:uri="http://schemas.microsoft.com/sharepoint/v3/contenttype/forms"/>
   </ds:schemaRefs>
 </ds:datastoreItem>
 </file>
@@ -20832,15 +20825,17 @@
 </file>
 
 <file path=customXml/itemProps3.xml><?xml version="1.0" encoding="utf-8"?>
-<ds:datastoreItem xmlns:ds="http://schemas.openxmlformats.org/officeDocument/2006/customXml" ds:itemID="{FB903E96-7289-4EE1-81DC-C8AE59977A5B}">
+<ds:datastoreItem xmlns:ds="http://schemas.openxmlformats.org/officeDocument/2006/customXml" ds:itemID="{4B3F2506-F8F0-44DD-A1A1-C3D0E2C6277D}">
   <ds:schemaRefs>
-    <ds:schemaRef ds:uri="http://schemas.microsoft.com/sharepoint/v3/contenttype/forms"/>
+    <ds:schemaRef ds:uri="http://schemas.microsoft.com/office/2006/metadata/properties"/>
+    <ds:schemaRef ds:uri="http://schemas.microsoft.com/office/infopath/2007/PartnerControls"/>
+    <ds:schemaRef ds:uri="469596dc-fb40-4f0e-adf7-fe09736acff0"/>
   </ds:schemaRefs>
 </ds:datastoreItem>
 </file>
 
 <file path=customXml/itemProps4.xml><?xml version="1.0" encoding="utf-8"?>
-<ds:datastoreItem xmlns:ds="http://schemas.openxmlformats.org/officeDocument/2006/customXml" ds:itemID="{2FAF4B82-8128-499E-88D2-2B2A7519B5B9}">
+<ds:datastoreItem xmlns:ds="http://schemas.openxmlformats.org/officeDocument/2006/customXml" ds:itemID="{30AA91B1-5A3D-4587-AA3F-E89CF38F04DE}">
   <ds:schemaRefs>
     <ds:schemaRef ds:uri="http://schemas.openxmlformats.org/officeDocument/2006/bibliography"/>
   </ds:schemaRefs>

</xml_diff>